<commit_message>
Fuckin' Perfect de Pink
</commit_message>
<xml_diff>
--- a/Documento2.docx
+++ b/Documento2.docx
@@ -6,6 +6,2664 @@
       <w:r>
         <w:t>Cara de papa</w:t>
       </w:r>
+    </w:p>
+    <w:p/>
+    <w:p>
+      <w:pPr>
+        <w:rPr>
+          <w:rFonts w:ascii="Times" w:eastAsia="Times New Roman" w:hAnsi="Times" w:cs="Times New Roman"/>
+          <w:sz w:val="20"/>
+          <w:szCs w:val="20"/>
+        </w:rPr>
+      </w:pPr>
+      <w:r>
+        <w:rPr>
+          <w:rFonts w:ascii="Arial" w:eastAsia="Times New Roman" w:hAnsi="Arial" w:cs="Arial"/>
+          <w:color w:val="000000"/>
+          <w:sz w:val="21"/>
+          <w:szCs w:val="21"/>
+          <w:shd w:val="clear" w:color="auto" w:fill="FFFFFF"/>
+        </w:rPr>
+        <w:t>Desde un principio, eras un estafador. </w:t>
+      </w:r>
+      <w:r>
+        <w:rPr>
+          <w:rFonts w:ascii="Arial" w:eastAsia="Times New Roman" w:hAnsi="Arial" w:cs="Arial"/>
+          <w:color w:val="000000"/>
+          <w:sz w:val="21"/>
+          <w:szCs w:val="21"/>
+        </w:rPr>
+        <w:br/>
+      </w:r>
+      <w:r>
+        <w:rPr>
+          <w:rFonts w:ascii="Arial" w:eastAsia="Times New Roman" w:hAnsi="Arial" w:cs="Arial"/>
+          <w:color w:val="000000"/>
+          <w:sz w:val="21"/>
+          <w:szCs w:val="21"/>
+          <w:shd w:val="clear" w:color="auto" w:fill="FFFFFF"/>
+        </w:rPr>
+        <w:t>Robaste mi corazón, y soy tu víctima voluntaria. </w:t>
+      </w:r>
+      <w:r>
+        <w:rPr>
+          <w:rFonts w:ascii="Arial" w:eastAsia="Times New Roman" w:hAnsi="Arial" w:cs="Arial"/>
+          <w:color w:val="000000"/>
+          <w:sz w:val="21"/>
+          <w:szCs w:val="21"/>
+        </w:rPr>
+        <w:br/>
+      </w:r>
+      <w:r>
+        <w:rPr>
+          <w:rFonts w:ascii="Arial" w:eastAsia="Times New Roman" w:hAnsi="Arial" w:cs="Arial"/>
+          <w:color w:val="000000"/>
+          <w:sz w:val="21"/>
+          <w:szCs w:val="21"/>
+          <w:shd w:val="clear" w:color="auto" w:fill="FFFFFF"/>
+        </w:rPr>
+        <w:t>Te permití ver cada parte de mi, las que no son del todo bonitas. </w:t>
+      </w:r>
+      <w:r>
+        <w:rPr>
+          <w:rFonts w:ascii="Arial" w:eastAsia="Times New Roman" w:hAnsi="Arial" w:cs="Arial"/>
+          <w:color w:val="000000"/>
+          <w:sz w:val="21"/>
+          <w:szCs w:val="21"/>
+        </w:rPr>
+        <w:br/>
+      </w:r>
+      <w:r>
+        <w:rPr>
+          <w:rFonts w:ascii="Arial" w:eastAsia="Times New Roman" w:hAnsi="Arial" w:cs="Arial"/>
+          <w:color w:val="000000"/>
+          <w:sz w:val="21"/>
+          <w:szCs w:val="21"/>
+          <w:shd w:val="clear" w:color="auto" w:fill="FFFFFF"/>
+        </w:rPr>
+        <w:t>Y cada vez que me tocabas, lo arreglabas todo. </w:t>
+      </w:r>
+      <w:r>
+        <w:rPr>
+          <w:rFonts w:ascii="Arial" w:eastAsia="Times New Roman" w:hAnsi="Arial" w:cs="Arial"/>
+          <w:color w:val="000000"/>
+          <w:sz w:val="21"/>
+          <w:szCs w:val="21"/>
+        </w:rPr>
+        <w:br/>
+      </w:r>
+      <w:r>
+        <w:rPr>
+          <w:rFonts w:ascii="Arial" w:eastAsia="Times New Roman" w:hAnsi="Arial" w:cs="Arial"/>
+          <w:color w:val="000000"/>
+          <w:sz w:val="21"/>
+          <w:szCs w:val="21"/>
+        </w:rPr>
+        <w:br/>
+      </w:r>
+      <w:r>
+        <w:rPr>
+          <w:rFonts w:ascii="Arial" w:eastAsia="Times New Roman" w:hAnsi="Arial" w:cs="Arial"/>
+          <w:color w:val="000000"/>
+          <w:sz w:val="21"/>
+          <w:szCs w:val="21"/>
+          <w:shd w:val="clear" w:color="auto" w:fill="FFFFFF"/>
+        </w:rPr>
+        <w:t>Ahora tú me hablas en los sueños. </w:t>
+      </w:r>
+      <w:r>
+        <w:rPr>
+          <w:rFonts w:ascii="Arial" w:eastAsia="Times New Roman" w:hAnsi="Arial" w:cs="Arial"/>
+          <w:color w:val="000000"/>
+          <w:sz w:val="21"/>
+          <w:szCs w:val="21"/>
+        </w:rPr>
+        <w:br/>
+      </w:r>
+      <w:r>
+        <w:rPr>
+          <w:rFonts w:ascii="Arial" w:eastAsia="Times New Roman" w:hAnsi="Arial" w:cs="Arial"/>
+          <w:color w:val="000000"/>
+          <w:sz w:val="21"/>
+          <w:szCs w:val="21"/>
+          <w:shd w:val="clear" w:color="auto" w:fill="FFFFFF"/>
+        </w:rPr>
+        <w:t>Me dices aquello que nunca dijiste. </w:t>
+      </w:r>
+      <w:r>
+        <w:rPr>
+          <w:rFonts w:ascii="Arial" w:eastAsia="Times New Roman" w:hAnsi="Arial" w:cs="Arial"/>
+          <w:color w:val="000000"/>
+          <w:sz w:val="21"/>
+          <w:szCs w:val="21"/>
+        </w:rPr>
+        <w:br/>
+      </w:r>
+      <w:r>
+        <w:rPr>
+          <w:rFonts w:ascii="Arial" w:eastAsia="Times New Roman" w:hAnsi="Arial" w:cs="Arial"/>
+          <w:color w:val="000000"/>
+          <w:sz w:val="21"/>
+          <w:szCs w:val="21"/>
+          <w:shd w:val="clear" w:color="auto" w:fill="FFFFFF"/>
+        </w:rPr>
+        <w:t>Diciéndome que ya has tenido suficiente </w:t>
+      </w:r>
+      <w:r>
+        <w:rPr>
+          <w:rFonts w:ascii="Arial" w:eastAsia="Times New Roman" w:hAnsi="Arial" w:cs="Arial"/>
+          <w:color w:val="000000"/>
+          <w:sz w:val="21"/>
+          <w:szCs w:val="21"/>
+        </w:rPr>
+        <w:br/>
+      </w:r>
+      <w:r>
+        <w:rPr>
+          <w:rFonts w:ascii="Arial" w:eastAsia="Times New Roman" w:hAnsi="Arial" w:cs="Arial"/>
+          <w:color w:val="000000"/>
+          <w:sz w:val="21"/>
+          <w:szCs w:val="21"/>
+          <w:shd w:val="clear" w:color="auto" w:fill="FFFFFF"/>
+        </w:rPr>
+        <w:t>de nuestro amor, nuestro amor. </w:t>
+      </w:r>
+      <w:r>
+        <w:rPr>
+          <w:rFonts w:ascii="Arial" w:eastAsia="Times New Roman" w:hAnsi="Arial" w:cs="Arial"/>
+          <w:color w:val="000000"/>
+          <w:sz w:val="21"/>
+          <w:szCs w:val="21"/>
+        </w:rPr>
+        <w:br/>
+      </w:r>
+      <w:r>
+        <w:rPr>
+          <w:rFonts w:ascii="Arial" w:eastAsia="Times New Roman" w:hAnsi="Arial" w:cs="Arial"/>
+          <w:color w:val="000000"/>
+          <w:sz w:val="21"/>
+          <w:szCs w:val="21"/>
+        </w:rPr>
+        <w:br/>
+      </w:r>
+      <w:r>
+        <w:rPr>
+          <w:rFonts w:ascii="Arial" w:eastAsia="Times New Roman" w:hAnsi="Arial" w:cs="Arial"/>
+          <w:color w:val="000000"/>
+          <w:sz w:val="21"/>
+          <w:szCs w:val="21"/>
+          <w:shd w:val="clear" w:color="auto" w:fill="FFFFFF"/>
+        </w:rPr>
+        <w:t>Sólo dame una razón, </w:t>
+      </w:r>
+      <w:r>
+        <w:rPr>
+          <w:rFonts w:ascii="Arial" w:eastAsia="Times New Roman" w:hAnsi="Arial" w:cs="Arial"/>
+          <w:color w:val="000000"/>
+          <w:sz w:val="21"/>
+          <w:szCs w:val="21"/>
+        </w:rPr>
+        <w:br/>
+      </w:r>
+      <w:r>
+        <w:rPr>
+          <w:rFonts w:ascii="Arial" w:eastAsia="Times New Roman" w:hAnsi="Arial" w:cs="Arial"/>
+          <w:color w:val="000000"/>
+          <w:sz w:val="21"/>
+          <w:szCs w:val="21"/>
+          <w:shd w:val="clear" w:color="auto" w:fill="FFFFFF"/>
+        </w:rPr>
+        <w:t>solo un poco, es suficiente. </w:t>
+      </w:r>
+      <w:r>
+        <w:rPr>
+          <w:rFonts w:ascii="Arial" w:eastAsia="Times New Roman" w:hAnsi="Arial" w:cs="Arial"/>
+          <w:color w:val="000000"/>
+          <w:sz w:val="21"/>
+          <w:szCs w:val="21"/>
+        </w:rPr>
+        <w:br/>
+      </w:r>
+      <w:r>
+        <w:rPr>
+          <w:rFonts w:ascii="Arial" w:eastAsia="Times New Roman" w:hAnsi="Arial" w:cs="Arial"/>
+          <w:color w:val="000000"/>
+          <w:sz w:val="21"/>
+          <w:szCs w:val="21"/>
+          <w:shd w:val="clear" w:color="auto" w:fill="FFFFFF"/>
+        </w:rPr>
+        <w:t>Solo un segundo. No estamos rotos, sólo nos desviados. </w:t>
+      </w:r>
+      <w:r>
+        <w:rPr>
+          <w:rFonts w:ascii="Arial" w:eastAsia="Times New Roman" w:hAnsi="Arial" w:cs="Arial"/>
+          <w:color w:val="000000"/>
+          <w:sz w:val="21"/>
+          <w:szCs w:val="21"/>
+        </w:rPr>
+        <w:br/>
+      </w:r>
+      <w:r>
+        <w:rPr>
+          <w:rFonts w:ascii="Arial" w:eastAsia="Times New Roman" w:hAnsi="Arial" w:cs="Arial"/>
+          <w:color w:val="000000"/>
+          <w:sz w:val="21"/>
+          <w:szCs w:val="21"/>
+          <w:shd w:val="clear" w:color="auto" w:fill="FFFFFF"/>
+        </w:rPr>
+        <w:t>Podemos aprender a amarnos de nuevo. </w:t>
+      </w:r>
+      <w:r>
+        <w:rPr>
+          <w:rFonts w:ascii="Arial" w:eastAsia="Times New Roman" w:hAnsi="Arial" w:cs="Arial"/>
+          <w:color w:val="000000"/>
+          <w:sz w:val="21"/>
+          <w:szCs w:val="21"/>
+        </w:rPr>
+        <w:br/>
+      </w:r>
+      <w:r>
+        <w:rPr>
+          <w:rFonts w:ascii="Arial" w:eastAsia="Times New Roman" w:hAnsi="Arial" w:cs="Arial"/>
+          <w:color w:val="000000"/>
+          <w:sz w:val="21"/>
+          <w:szCs w:val="21"/>
+          <w:shd w:val="clear" w:color="auto" w:fill="FFFFFF"/>
+        </w:rPr>
+        <w:t>Está en las estrellas. </w:t>
+      </w:r>
+      <w:r>
+        <w:rPr>
+          <w:rFonts w:ascii="Arial" w:eastAsia="Times New Roman" w:hAnsi="Arial" w:cs="Arial"/>
+          <w:color w:val="000000"/>
+          <w:sz w:val="21"/>
+          <w:szCs w:val="21"/>
+        </w:rPr>
+        <w:br/>
+      </w:r>
+      <w:r>
+        <w:rPr>
+          <w:rFonts w:ascii="Arial" w:eastAsia="Times New Roman" w:hAnsi="Arial" w:cs="Arial"/>
+          <w:color w:val="000000"/>
+          <w:sz w:val="21"/>
+          <w:szCs w:val="21"/>
+          <w:shd w:val="clear" w:color="auto" w:fill="FFFFFF"/>
+        </w:rPr>
+        <w:t>Ha sido escrito en las cicatrices en nuestros corazones. </w:t>
+      </w:r>
+      <w:r>
+        <w:rPr>
+          <w:rFonts w:ascii="Arial" w:eastAsia="Times New Roman" w:hAnsi="Arial" w:cs="Arial"/>
+          <w:color w:val="000000"/>
+          <w:sz w:val="21"/>
+          <w:szCs w:val="21"/>
+        </w:rPr>
+        <w:br/>
+      </w:r>
+      <w:r>
+        <w:rPr>
+          <w:rFonts w:ascii="Arial" w:eastAsia="Times New Roman" w:hAnsi="Arial" w:cs="Arial"/>
+          <w:color w:val="000000"/>
+          <w:sz w:val="21"/>
+          <w:szCs w:val="21"/>
+          <w:shd w:val="clear" w:color="auto" w:fill="FFFFFF"/>
+        </w:rPr>
+        <w:t>No estamos rotos, sólo nos desviamos. </w:t>
+      </w:r>
+      <w:r>
+        <w:rPr>
+          <w:rFonts w:ascii="Arial" w:eastAsia="Times New Roman" w:hAnsi="Arial" w:cs="Arial"/>
+          <w:color w:val="000000"/>
+          <w:sz w:val="21"/>
+          <w:szCs w:val="21"/>
+        </w:rPr>
+        <w:br/>
+      </w:r>
+      <w:r>
+        <w:rPr>
+          <w:rFonts w:ascii="Arial" w:eastAsia="Times New Roman" w:hAnsi="Arial" w:cs="Arial"/>
+          <w:color w:val="000000"/>
+          <w:sz w:val="21"/>
+          <w:szCs w:val="21"/>
+          <w:shd w:val="clear" w:color="auto" w:fill="FFFFFF"/>
+        </w:rPr>
+        <w:t>Podemos aprender a amarnos de nuevo. </w:t>
+      </w:r>
+      <w:r>
+        <w:rPr>
+          <w:rFonts w:ascii="Arial" w:eastAsia="Times New Roman" w:hAnsi="Arial" w:cs="Arial"/>
+          <w:color w:val="000000"/>
+          <w:sz w:val="21"/>
+          <w:szCs w:val="21"/>
+        </w:rPr>
+        <w:br/>
+      </w:r>
+      <w:r>
+        <w:rPr>
+          <w:rFonts w:ascii="Arial" w:eastAsia="Times New Roman" w:hAnsi="Arial" w:cs="Arial"/>
+          <w:color w:val="000000"/>
+          <w:sz w:val="21"/>
+          <w:szCs w:val="21"/>
+        </w:rPr>
+        <w:br/>
+      </w:r>
+      <w:r>
+        <w:rPr>
+          <w:rFonts w:ascii="Arial" w:eastAsia="Times New Roman" w:hAnsi="Arial" w:cs="Arial"/>
+          <w:color w:val="000000"/>
+          <w:sz w:val="21"/>
+          <w:szCs w:val="21"/>
+          <w:shd w:val="clear" w:color="auto" w:fill="FFFFFF"/>
+        </w:rPr>
+        <w:t>Lo siento, no entiendo de dónde viene todo esto. </w:t>
+      </w:r>
+      <w:r>
+        <w:rPr>
+          <w:rFonts w:ascii="Arial" w:eastAsia="Times New Roman" w:hAnsi="Arial" w:cs="Arial"/>
+          <w:color w:val="000000"/>
+          <w:sz w:val="21"/>
+          <w:szCs w:val="21"/>
+        </w:rPr>
+        <w:br/>
+      </w:r>
+      <w:r>
+        <w:rPr>
+          <w:rFonts w:ascii="Arial" w:eastAsia="Times New Roman" w:hAnsi="Arial" w:cs="Arial"/>
+          <w:color w:val="000000"/>
+          <w:sz w:val="21"/>
+          <w:szCs w:val="21"/>
+          <w:shd w:val="clear" w:color="auto" w:fill="FFFFFF"/>
+        </w:rPr>
+        <w:t>Pensé que estábamos bien. </w:t>
+      </w:r>
+      <w:r>
+        <w:rPr>
+          <w:rFonts w:ascii="Arial" w:eastAsia="Times New Roman" w:hAnsi="Arial" w:cs="Arial"/>
+          <w:color w:val="000000"/>
+          <w:sz w:val="21"/>
+          <w:szCs w:val="21"/>
+        </w:rPr>
+        <w:br/>
+      </w:r>
+      <w:r>
+        <w:rPr>
+          <w:rFonts w:ascii="Arial" w:eastAsia="Times New Roman" w:hAnsi="Arial" w:cs="Arial"/>
+          <w:color w:val="000000"/>
+          <w:sz w:val="21"/>
+          <w:szCs w:val="21"/>
+          <w:shd w:val="clear" w:color="auto" w:fill="FFFFFF"/>
+        </w:rPr>
+        <w:t>Oh, nosotros lo teníamos todo. </w:t>
+      </w:r>
+      <w:r>
+        <w:rPr>
+          <w:rFonts w:ascii="Arial" w:eastAsia="Times New Roman" w:hAnsi="Arial" w:cs="Arial"/>
+          <w:color w:val="000000"/>
+          <w:sz w:val="21"/>
+          <w:szCs w:val="21"/>
+        </w:rPr>
+        <w:br/>
+      </w:r>
+      <w:r>
+        <w:rPr>
+          <w:rFonts w:ascii="Arial" w:eastAsia="Times New Roman" w:hAnsi="Arial" w:cs="Arial"/>
+          <w:color w:val="000000"/>
+          <w:sz w:val="21"/>
+          <w:szCs w:val="21"/>
+          <w:shd w:val="clear" w:color="auto" w:fill="FFFFFF"/>
+        </w:rPr>
+        <w:t>Tu cabeza está siendo salvaje otra vez. </w:t>
+      </w:r>
+      <w:r>
+        <w:rPr>
+          <w:rFonts w:ascii="Arial" w:eastAsia="Times New Roman" w:hAnsi="Arial" w:cs="Arial"/>
+          <w:color w:val="000000"/>
+          <w:sz w:val="21"/>
+          <w:szCs w:val="21"/>
+        </w:rPr>
+        <w:br/>
+      </w:r>
+      <w:r>
+        <w:rPr>
+          <w:rFonts w:ascii="Arial" w:eastAsia="Times New Roman" w:hAnsi="Arial" w:cs="Arial"/>
+          <w:color w:val="000000"/>
+          <w:sz w:val="21"/>
+          <w:szCs w:val="21"/>
+          <w:shd w:val="clear" w:color="auto" w:fill="FFFFFF"/>
+        </w:rPr>
+        <w:t>Mi querida, todavía lo tenemos todo. Todo está en tu mente. </w:t>
+      </w:r>
+      <w:r>
+        <w:rPr>
+          <w:rFonts w:ascii="Arial" w:eastAsia="Times New Roman" w:hAnsi="Arial" w:cs="Arial"/>
+          <w:color w:val="000000"/>
+          <w:sz w:val="21"/>
+          <w:szCs w:val="21"/>
+        </w:rPr>
+        <w:br/>
+      </w:r>
+      <w:r>
+        <w:rPr>
+          <w:rFonts w:ascii="Arial" w:eastAsia="Times New Roman" w:hAnsi="Arial" w:cs="Arial"/>
+          <w:color w:val="000000"/>
+          <w:sz w:val="21"/>
+          <w:szCs w:val="21"/>
+          <w:shd w:val="clear" w:color="auto" w:fill="FFFFFF"/>
+        </w:rPr>
+        <w:t>Sí, pero esto está sucediendo. </w:t>
+      </w:r>
+      <w:r>
+        <w:rPr>
+          <w:rFonts w:ascii="Arial" w:eastAsia="Times New Roman" w:hAnsi="Arial" w:cs="Arial"/>
+          <w:color w:val="000000"/>
+          <w:sz w:val="21"/>
+          <w:szCs w:val="21"/>
+        </w:rPr>
+        <w:br/>
+      </w:r>
+      <w:r>
+        <w:rPr>
+          <w:rFonts w:ascii="Arial" w:eastAsia="Times New Roman" w:hAnsi="Arial" w:cs="Arial"/>
+          <w:color w:val="000000"/>
+          <w:sz w:val="21"/>
+          <w:szCs w:val="21"/>
+        </w:rPr>
+        <w:br/>
+      </w:r>
+      <w:r>
+        <w:rPr>
+          <w:rFonts w:ascii="Arial" w:eastAsia="Times New Roman" w:hAnsi="Arial" w:cs="Arial"/>
+          <w:color w:val="000000"/>
+          <w:sz w:val="21"/>
+          <w:szCs w:val="21"/>
+          <w:shd w:val="clear" w:color="auto" w:fill="FFFFFF"/>
+        </w:rPr>
+        <w:t>Tu has tenido sueños muy malos. </w:t>
+      </w:r>
+      <w:r>
+        <w:rPr>
+          <w:rFonts w:ascii="Arial" w:eastAsia="Times New Roman" w:hAnsi="Arial" w:cs="Arial"/>
+          <w:color w:val="000000"/>
+          <w:sz w:val="21"/>
+          <w:szCs w:val="21"/>
+        </w:rPr>
+        <w:br/>
+      </w:r>
+      <w:r>
+        <w:rPr>
+          <w:rFonts w:ascii="Arial" w:eastAsia="Times New Roman" w:hAnsi="Arial" w:cs="Arial"/>
+          <w:color w:val="000000"/>
+          <w:sz w:val="21"/>
+          <w:szCs w:val="21"/>
+          <w:shd w:val="clear" w:color="auto" w:fill="FFFFFF"/>
+        </w:rPr>
+        <w:t>Solías mentir tan cerca de mi. </w:t>
+      </w:r>
+      <w:r>
+        <w:rPr>
+          <w:rFonts w:ascii="Arial" w:eastAsia="Times New Roman" w:hAnsi="Arial" w:cs="Arial"/>
+          <w:color w:val="000000"/>
+          <w:sz w:val="21"/>
+          <w:szCs w:val="21"/>
+        </w:rPr>
+        <w:br/>
+      </w:r>
+      <w:r>
+        <w:rPr>
+          <w:rFonts w:ascii="Arial" w:eastAsia="Times New Roman" w:hAnsi="Arial" w:cs="Arial"/>
+          <w:color w:val="000000"/>
+          <w:sz w:val="21"/>
+          <w:szCs w:val="21"/>
+          <w:shd w:val="clear" w:color="auto" w:fill="FFFFFF"/>
+        </w:rPr>
+        <w:t>No hay nada más que hojas vacías </w:t>
+      </w:r>
+      <w:r>
+        <w:rPr>
+          <w:rFonts w:ascii="Arial" w:eastAsia="Times New Roman" w:hAnsi="Arial" w:cs="Arial"/>
+          <w:color w:val="000000"/>
+          <w:sz w:val="21"/>
+          <w:szCs w:val="21"/>
+        </w:rPr>
+        <w:br/>
+      </w:r>
+      <w:r>
+        <w:rPr>
+          <w:rFonts w:ascii="Arial" w:eastAsia="Times New Roman" w:hAnsi="Arial" w:cs="Arial"/>
+          <w:color w:val="000000"/>
+          <w:sz w:val="21"/>
+          <w:szCs w:val="21"/>
+          <w:shd w:val="clear" w:color="auto" w:fill="FFFFFF"/>
+        </w:rPr>
+        <w:t>entre nuestro amor, nuestro amor. </w:t>
+      </w:r>
+      <w:r>
+        <w:rPr>
+          <w:rFonts w:ascii="Arial" w:eastAsia="Times New Roman" w:hAnsi="Arial" w:cs="Arial"/>
+          <w:color w:val="000000"/>
+          <w:sz w:val="21"/>
+          <w:szCs w:val="21"/>
+        </w:rPr>
+        <w:br/>
+      </w:r>
+      <w:r>
+        <w:rPr>
+          <w:rFonts w:ascii="Arial" w:eastAsia="Times New Roman" w:hAnsi="Arial" w:cs="Arial"/>
+          <w:color w:val="000000"/>
+          <w:sz w:val="21"/>
+          <w:szCs w:val="21"/>
+          <w:shd w:val="clear" w:color="auto" w:fill="FFFFFF"/>
+        </w:rPr>
+        <w:t>Nuestro amor, nuestro amor. </w:t>
+      </w:r>
+      <w:r>
+        <w:rPr>
+          <w:rFonts w:ascii="Arial" w:eastAsia="Times New Roman" w:hAnsi="Arial" w:cs="Arial"/>
+          <w:color w:val="000000"/>
+          <w:sz w:val="21"/>
+          <w:szCs w:val="21"/>
+        </w:rPr>
+        <w:br/>
+      </w:r>
+      <w:r>
+        <w:rPr>
+          <w:rFonts w:ascii="Arial" w:eastAsia="Times New Roman" w:hAnsi="Arial" w:cs="Arial"/>
+          <w:color w:val="000000"/>
+          <w:sz w:val="21"/>
+          <w:szCs w:val="21"/>
+        </w:rPr>
+        <w:br/>
+      </w:r>
+      <w:r>
+        <w:rPr>
+          <w:rFonts w:ascii="Arial" w:eastAsia="Times New Roman" w:hAnsi="Arial" w:cs="Arial"/>
+          <w:color w:val="000000"/>
+          <w:sz w:val="21"/>
+          <w:szCs w:val="21"/>
+          <w:shd w:val="clear" w:color="auto" w:fill="FFFFFF"/>
+        </w:rPr>
+        <w:t>Sólo dame una razón, </w:t>
+      </w:r>
+      <w:r>
+        <w:rPr>
+          <w:rFonts w:ascii="Arial" w:eastAsia="Times New Roman" w:hAnsi="Arial" w:cs="Arial"/>
+          <w:color w:val="000000"/>
+          <w:sz w:val="21"/>
+          <w:szCs w:val="21"/>
+        </w:rPr>
+        <w:br/>
+      </w:r>
+      <w:r>
+        <w:rPr>
+          <w:rFonts w:ascii="Arial" w:eastAsia="Times New Roman" w:hAnsi="Arial" w:cs="Arial"/>
+          <w:color w:val="000000"/>
+          <w:sz w:val="21"/>
+          <w:szCs w:val="21"/>
+          <w:shd w:val="clear" w:color="auto" w:fill="FFFFFF"/>
+        </w:rPr>
+        <w:t>solo un poco, es suficiente. </w:t>
+      </w:r>
+      <w:r>
+        <w:rPr>
+          <w:rFonts w:ascii="Arial" w:eastAsia="Times New Roman" w:hAnsi="Arial" w:cs="Arial"/>
+          <w:color w:val="000000"/>
+          <w:sz w:val="21"/>
+          <w:szCs w:val="21"/>
+        </w:rPr>
+        <w:br/>
+      </w:r>
+      <w:r>
+        <w:rPr>
+          <w:rFonts w:ascii="Arial" w:eastAsia="Times New Roman" w:hAnsi="Arial" w:cs="Arial"/>
+          <w:color w:val="000000"/>
+          <w:sz w:val="21"/>
+          <w:szCs w:val="21"/>
+          <w:shd w:val="clear" w:color="auto" w:fill="FFFFFF"/>
+        </w:rPr>
+        <w:t>Solo un segundo. No estamos rotos, sólo nos desviados. </w:t>
+      </w:r>
+      <w:r>
+        <w:rPr>
+          <w:rFonts w:ascii="Arial" w:eastAsia="Times New Roman" w:hAnsi="Arial" w:cs="Arial"/>
+          <w:color w:val="000000"/>
+          <w:sz w:val="21"/>
+          <w:szCs w:val="21"/>
+        </w:rPr>
+        <w:br/>
+      </w:r>
+      <w:r>
+        <w:rPr>
+          <w:rFonts w:ascii="Arial" w:eastAsia="Times New Roman" w:hAnsi="Arial" w:cs="Arial"/>
+          <w:color w:val="000000"/>
+          <w:sz w:val="21"/>
+          <w:szCs w:val="21"/>
+          <w:shd w:val="clear" w:color="auto" w:fill="FFFFFF"/>
+        </w:rPr>
+        <w:t>Podemos aprender a amarnos de nuevo. </w:t>
+      </w:r>
+      <w:r>
+        <w:rPr>
+          <w:rFonts w:ascii="Arial" w:eastAsia="Times New Roman" w:hAnsi="Arial" w:cs="Arial"/>
+          <w:color w:val="000000"/>
+          <w:sz w:val="21"/>
+          <w:szCs w:val="21"/>
+        </w:rPr>
+        <w:br/>
+      </w:r>
+      <w:r>
+        <w:rPr>
+          <w:rFonts w:ascii="Arial" w:eastAsia="Times New Roman" w:hAnsi="Arial" w:cs="Arial"/>
+          <w:color w:val="000000"/>
+          <w:sz w:val="21"/>
+          <w:szCs w:val="21"/>
+          <w:shd w:val="clear" w:color="auto" w:fill="FFFFFF"/>
+        </w:rPr>
+        <w:t>Está en las estrellas. </w:t>
+      </w:r>
+      <w:r>
+        <w:rPr>
+          <w:rFonts w:ascii="Arial" w:eastAsia="Times New Roman" w:hAnsi="Arial" w:cs="Arial"/>
+          <w:color w:val="000000"/>
+          <w:sz w:val="21"/>
+          <w:szCs w:val="21"/>
+        </w:rPr>
+        <w:br/>
+      </w:r>
+      <w:r>
+        <w:rPr>
+          <w:rFonts w:ascii="Arial" w:eastAsia="Times New Roman" w:hAnsi="Arial" w:cs="Arial"/>
+          <w:color w:val="000000"/>
+          <w:sz w:val="21"/>
+          <w:szCs w:val="21"/>
+          <w:shd w:val="clear" w:color="auto" w:fill="FFFFFF"/>
+        </w:rPr>
+        <w:t>Ha sido escrito en las cicatrices en nuestros corazones. </w:t>
+      </w:r>
+      <w:r>
+        <w:rPr>
+          <w:rFonts w:ascii="Arial" w:eastAsia="Times New Roman" w:hAnsi="Arial" w:cs="Arial"/>
+          <w:color w:val="000000"/>
+          <w:sz w:val="21"/>
+          <w:szCs w:val="21"/>
+        </w:rPr>
+        <w:br/>
+      </w:r>
+      <w:r>
+        <w:rPr>
+          <w:rFonts w:ascii="Arial" w:eastAsia="Times New Roman" w:hAnsi="Arial" w:cs="Arial"/>
+          <w:color w:val="000000"/>
+          <w:sz w:val="21"/>
+          <w:szCs w:val="21"/>
+          <w:shd w:val="clear" w:color="auto" w:fill="FFFFFF"/>
+        </w:rPr>
+        <w:t>No estamos rotos, sólo nos desviamos. </w:t>
+      </w:r>
+      <w:r>
+        <w:rPr>
+          <w:rFonts w:ascii="Arial" w:eastAsia="Times New Roman" w:hAnsi="Arial" w:cs="Arial"/>
+          <w:color w:val="000000"/>
+          <w:sz w:val="21"/>
+          <w:szCs w:val="21"/>
+        </w:rPr>
+        <w:br/>
+      </w:r>
+      <w:r>
+        <w:rPr>
+          <w:rFonts w:ascii="Arial" w:eastAsia="Times New Roman" w:hAnsi="Arial" w:cs="Arial"/>
+          <w:color w:val="000000"/>
+          <w:sz w:val="21"/>
+          <w:szCs w:val="21"/>
+          <w:shd w:val="clear" w:color="auto" w:fill="FFFFFF"/>
+        </w:rPr>
+        <w:t>Podemos aprender a amarnos de nuevo. </w:t>
+      </w:r>
+      <w:r>
+        <w:rPr>
+          <w:rFonts w:ascii="Arial" w:eastAsia="Times New Roman" w:hAnsi="Arial" w:cs="Arial"/>
+          <w:color w:val="000000"/>
+          <w:sz w:val="21"/>
+          <w:szCs w:val="21"/>
+        </w:rPr>
+        <w:br/>
+      </w:r>
+      <w:r>
+        <w:rPr>
+          <w:rFonts w:ascii="Arial" w:eastAsia="Times New Roman" w:hAnsi="Arial" w:cs="Arial"/>
+          <w:color w:val="000000"/>
+          <w:sz w:val="21"/>
+          <w:szCs w:val="21"/>
+        </w:rPr>
+        <w:br/>
+      </w:r>
+      <w:r>
+        <w:rPr>
+          <w:rFonts w:ascii="Arial" w:eastAsia="Times New Roman" w:hAnsi="Arial" w:cs="Arial"/>
+          <w:color w:val="000000"/>
+          <w:sz w:val="21"/>
+          <w:szCs w:val="21"/>
+          <w:shd w:val="clear" w:color="auto" w:fill="FFFFFF"/>
+        </w:rPr>
+        <w:t>Mis lagrimales me oxidan, lo arreglaré para nosotros. </w:t>
+      </w:r>
+      <w:r>
+        <w:rPr>
+          <w:rFonts w:ascii="Arial" w:eastAsia="Times New Roman" w:hAnsi="Arial" w:cs="Arial"/>
+          <w:color w:val="000000"/>
+          <w:sz w:val="21"/>
+          <w:szCs w:val="21"/>
+        </w:rPr>
+        <w:br/>
+      </w:r>
+      <w:r>
+        <w:rPr>
+          <w:rFonts w:ascii="Arial" w:eastAsia="Times New Roman" w:hAnsi="Arial" w:cs="Arial"/>
+          <w:color w:val="000000"/>
+          <w:sz w:val="21"/>
+          <w:szCs w:val="21"/>
+          <w:shd w:val="clear" w:color="auto" w:fill="FFFFFF"/>
+        </w:rPr>
+        <w:t>Estamos recolectando polvo. </w:t>
+      </w:r>
+      <w:r>
+        <w:rPr>
+          <w:rFonts w:ascii="Arial" w:eastAsia="Times New Roman" w:hAnsi="Arial" w:cs="Arial"/>
+          <w:color w:val="000000"/>
+          <w:sz w:val="21"/>
+          <w:szCs w:val="21"/>
+        </w:rPr>
+        <w:br/>
+      </w:r>
+      <w:r>
+        <w:rPr>
+          <w:rFonts w:ascii="Arial" w:eastAsia="Times New Roman" w:hAnsi="Arial" w:cs="Arial"/>
+          <w:color w:val="000000"/>
+          <w:sz w:val="21"/>
+          <w:szCs w:val="21"/>
+          <w:shd w:val="clear" w:color="auto" w:fill="FFFFFF"/>
+        </w:rPr>
+        <w:t>Pero nuestro amor es suficiente. </w:t>
+      </w:r>
+      <w:r>
+        <w:rPr>
+          <w:rFonts w:ascii="Arial" w:eastAsia="Times New Roman" w:hAnsi="Arial" w:cs="Arial"/>
+          <w:color w:val="000000"/>
+          <w:sz w:val="21"/>
+          <w:szCs w:val="21"/>
+        </w:rPr>
+        <w:br/>
+      </w:r>
+      <w:r>
+        <w:rPr>
+          <w:rFonts w:ascii="Arial" w:eastAsia="Times New Roman" w:hAnsi="Arial" w:cs="Arial"/>
+          <w:color w:val="000000"/>
+          <w:sz w:val="21"/>
+          <w:szCs w:val="21"/>
+          <w:shd w:val="clear" w:color="auto" w:fill="FFFFFF"/>
+        </w:rPr>
+        <w:t>Tú estás oprimido, ofrenciéndome un trago. </w:t>
+      </w:r>
+      <w:r>
+        <w:rPr>
+          <w:rFonts w:ascii="Arial" w:eastAsia="Times New Roman" w:hAnsi="Arial" w:cs="Arial"/>
+          <w:color w:val="000000"/>
+          <w:sz w:val="21"/>
+          <w:szCs w:val="21"/>
+        </w:rPr>
+        <w:br/>
+      </w:r>
+      <w:r>
+        <w:rPr>
+          <w:rFonts w:ascii="Arial" w:eastAsia="Times New Roman" w:hAnsi="Arial" w:cs="Arial"/>
+          <w:color w:val="000000"/>
+          <w:sz w:val="21"/>
+          <w:szCs w:val="21"/>
+          <w:shd w:val="clear" w:color="auto" w:fill="FFFFFF"/>
+        </w:rPr>
+        <w:t>¡No! Nada es tan malo como parece. </w:t>
+      </w:r>
+      <w:r>
+        <w:rPr>
+          <w:rFonts w:ascii="Arial" w:eastAsia="Times New Roman" w:hAnsi="Arial" w:cs="Arial"/>
+          <w:color w:val="000000"/>
+          <w:sz w:val="21"/>
+          <w:szCs w:val="21"/>
+        </w:rPr>
+        <w:br/>
+      </w:r>
+      <w:r>
+        <w:rPr>
+          <w:rFonts w:ascii="Arial" w:eastAsia="Times New Roman" w:hAnsi="Arial" w:cs="Arial"/>
+          <w:color w:val="000000"/>
+          <w:sz w:val="21"/>
+          <w:szCs w:val="21"/>
+          <w:shd w:val="clear" w:color="auto" w:fill="FFFFFF"/>
+        </w:rPr>
+        <w:t>¡Seremos sinceros! </w:t>
+      </w:r>
+      <w:r>
+        <w:rPr>
+          <w:rFonts w:ascii="Arial" w:eastAsia="Times New Roman" w:hAnsi="Arial" w:cs="Arial"/>
+          <w:color w:val="000000"/>
+          <w:sz w:val="21"/>
+          <w:szCs w:val="21"/>
+        </w:rPr>
+        <w:br/>
+      </w:r>
+      <w:r>
+        <w:rPr>
+          <w:rFonts w:ascii="Arial" w:eastAsia="Times New Roman" w:hAnsi="Arial" w:cs="Arial"/>
+          <w:color w:val="000000"/>
+          <w:sz w:val="21"/>
+          <w:szCs w:val="21"/>
+        </w:rPr>
+        <w:br/>
+      </w:r>
+      <w:r>
+        <w:rPr>
+          <w:rFonts w:ascii="Arial" w:eastAsia="Times New Roman" w:hAnsi="Arial" w:cs="Arial"/>
+          <w:color w:val="000000"/>
+          <w:sz w:val="21"/>
+          <w:szCs w:val="21"/>
+          <w:shd w:val="clear" w:color="auto" w:fill="FFFFFF"/>
+        </w:rPr>
+        <w:t>Sólo dame una razón, </w:t>
+      </w:r>
+      <w:r>
+        <w:rPr>
+          <w:rFonts w:ascii="Arial" w:eastAsia="Times New Roman" w:hAnsi="Arial" w:cs="Arial"/>
+          <w:color w:val="000000"/>
+          <w:sz w:val="21"/>
+          <w:szCs w:val="21"/>
+        </w:rPr>
+        <w:br/>
+      </w:r>
+      <w:r>
+        <w:rPr>
+          <w:rFonts w:ascii="Arial" w:eastAsia="Times New Roman" w:hAnsi="Arial" w:cs="Arial"/>
+          <w:color w:val="000000"/>
+          <w:sz w:val="21"/>
+          <w:szCs w:val="21"/>
+          <w:shd w:val="clear" w:color="auto" w:fill="FFFFFF"/>
+        </w:rPr>
+        <w:t>solo un poco, es suficiente. </w:t>
+      </w:r>
+      <w:r>
+        <w:rPr>
+          <w:rFonts w:ascii="Arial" w:eastAsia="Times New Roman" w:hAnsi="Arial" w:cs="Arial"/>
+          <w:color w:val="000000"/>
+          <w:sz w:val="21"/>
+          <w:szCs w:val="21"/>
+        </w:rPr>
+        <w:br/>
+      </w:r>
+      <w:r>
+        <w:rPr>
+          <w:rFonts w:ascii="Arial" w:eastAsia="Times New Roman" w:hAnsi="Arial" w:cs="Arial"/>
+          <w:color w:val="000000"/>
+          <w:sz w:val="21"/>
+          <w:szCs w:val="21"/>
+          <w:shd w:val="clear" w:color="auto" w:fill="FFFFFF"/>
+        </w:rPr>
+        <w:t>Solo un segundo. No estamos rotos, sólo nos desviados. </w:t>
+      </w:r>
+      <w:r>
+        <w:rPr>
+          <w:rFonts w:ascii="Arial" w:eastAsia="Times New Roman" w:hAnsi="Arial" w:cs="Arial"/>
+          <w:color w:val="000000"/>
+          <w:sz w:val="21"/>
+          <w:szCs w:val="21"/>
+        </w:rPr>
+        <w:br/>
+      </w:r>
+      <w:r>
+        <w:rPr>
+          <w:rFonts w:ascii="Arial" w:eastAsia="Times New Roman" w:hAnsi="Arial" w:cs="Arial"/>
+          <w:color w:val="000000"/>
+          <w:sz w:val="21"/>
+          <w:szCs w:val="21"/>
+          <w:shd w:val="clear" w:color="auto" w:fill="FFFFFF"/>
+        </w:rPr>
+        <w:lastRenderedPageBreak/>
+        <w:t>Podemos aprender a amarnos de nuevo. </w:t>
+      </w:r>
+      <w:r>
+        <w:rPr>
+          <w:rFonts w:ascii="Arial" w:eastAsia="Times New Roman" w:hAnsi="Arial" w:cs="Arial"/>
+          <w:color w:val="000000"/>
+          <w:sz w:val="21"/>
+          <w:szCs w:val="21"/>
+        </w:rPr>
+        <w:br/>
+      </w:r>
+      <w:r>
+        <w:rPr>
+          <w:rFonts w:ascii="Arial" w:eastAsia="Times New Roman" w:hAnsi="Arial" w:cs="Arial"/>
+          <w:color w:val="000000"/>
+          <w:sz w:val="21"/>
+          <w:szCs w:val="21"/>
+          <w:shd w:val="clear" w:color="auto" w:fill="FFFFFF"/>
+        </w:rPr>
+        <w:t>Está en las estrellas. </w:t>
+      </w:r>
+      <w:r>
+        <w:rPr>
+          <w:rFonts w:ascii="Arial" w:eastAsia="Times New Roman" w:hAnsi="Arial" w:cs="Arial"/>
+          <w:color w:val="000000"/>
+          <w:sz w:val="21"/>
+          <w:szCs w:val="21"/>
+        </w:rPr>
+        <w:br/>
+      </w:r>
+      <w:r>
+        <w:rPr>
+          <w:rFonts w:ascii="Arial" w:eastAsia="Times New Roman" w:hAnsi="Arial" w:cs="Arial"/>
+          <w:color w:val="000000"/>
+          <w:sz w:val="21"/>
+          <w:szCs w:val="21"/>
+          <w:shd w:val="clear" w:color="auto" w:fill="FFFFFF"/>
+        </w:rPr>
+        <w:t>Ha sido escrito en las cicatrices en nuestros corazones. </w:t>
+      </w:r>
+      <w:r>
+        <w:rPr>
+          <w:rFonts w:ascii="Arial" w:eastAsia="Times New Roman" w:hAnsi="Arial" w:cs="Arial"/>
+          <w:color w:val="000000"/>
+          <w:sz w:val="21"/>
+          <w:szCs w:val="21"/>
+        </w:rPr>
+        <w:br/>
+      </w:r>
+      <w:r>
+        <w:rPr>
+          <w:rFonts w:ascii="Arial" w:eastAsia="Times New Roman" w:hAnsi="Arial" w:cs="Arial"/>
+          <w:color w:val="000000"/>
+          <w:sz w:val="21"/>
+          <w:szCs w:val="21"/>
+          <w:shd w:val="clear" w:color="auto" w:fill="FFFFFF"/>
+        </w:rPr>
+        <w:t>No estamos rotos, sólo nos desviamos. </w:t>
+      </w:r>
+      <w:r>
+        <w:rPr>
+          <w:rFonts w:ascii="Arial" w:eastAsia="Times New Roman" w:hAnsi="Arial" w:cs="Arial"/>
+          <w:color w:val="000000"/>
+          <w:sz w:val="21"/>
+          <w:szCs w:val="21"/>
+        </w:rPr>
+        <w:br/>
+      </w:r>
+      <w:r>
+        <w:rPr>
+          <w:rFonts w:ascii="Arial" w:eastAsia="Times New Roman" w:hAnsi="Arial" w:cs="Arial"/>
+          <w:color w:val="000000"/>
+          <w:sz w:val="21"/>
+          <w:szCs w:val="21"/>
+          <w:shd w:val="clear" w:color="auto" w:fill="FFFFFF"/>
+        </w:rPr>
+        <w:t>Podemos aprender a amarnos de nuevo. </w:t>
+      </w:r>
+      <w:r>
+        <w:rPr>
+          <w:rFonts w:ascii="Arial" w:eastAsia="Times New Roman" w:hAnsi="Arial" w:cs="Arial"/>
+          <w:color w:val="000000"/>
+          <w:sz w:val="21"/>
+          <w:szCs w:val="21"/>
+        </w:rPr>
+        <w:br/>
+      </w:r>
+      <w:r>
+        <w:rPr>
+          <w:rFonts w:ascii="Arial" w:eastAsia="Times New Roman" w:hAnsi="Arial" w:cs="Arial"/>
+          <w:color w:val="000000"/>
+          <w:sz w:val="21"/>
+          <w:szCs w:val="21"/>
+        </w:rPr>
+        <w:br/>
+      </w:r>
+      <w:r>
+        <w:rPr>
+          <w:rFonts w:ascii="Arial" w:eastAsia="Times New Roman" w:hAnsi="Arial" w:cs="Arial"/>
+          <w:color w:val="000000"/>
+          <w:sz w:val="21"/>
+          <w:szCs w:val="21"/>
+          <w:shd w:val="clear" w:color="auto" w:fill="FFFFFF"/>
+        </w:rPr>
+        <w:t>Sólo dame una razón, </w:t>
+      </w:r>
+      <w:r>
+        <w:rPr>
+          <w:rFonts w:ascii="Arial" w:eastAsia="Times New Roman" w:hAnsi="Arial" w:cs="Arial"/>
+          <w:color w:val="000000"/>
+          <w:sz w:val="21"/>
+          <w:szCs w:val="21"/>
+        </w:rPr>
+        <w:br/>
+      </w:r>
+      <w:r>
+        <w:rPr>
+          <w:rFonts w:ascii="Arial" w:eastAsia="Times New Roman" w:hAnsi="Arial" w:cs="Arial"/>
+          <w:color w:val="000000"/>
+          <w:sz w:val="21"/>
+          <w:szCs w:val="21"/>
+          <w:shd w:val="clear" w:color="auto" w:fill="FFFFFF"/>
+        </w:rPr>
+        <w:t>solo un poco, es suficiente. </w:t>
+      </w:r>
+      <w:r>
+        <w:rPr>
+          <w:rFonts w:ascii="Arial" w:eastAsia="Times New Roman" w:hAnsi="Arial" w:cs="Arial"/>
+          <w:color w:val="000000"/>
+          <w:sz w:val="21"/>
+          <w:szCs w:val="21"/>
+        </w:rPr>
+        <w:br/>
+      </w:r>
+      <w:r>
+        <w:rPr>
+          <w:rFonts w:ascii="Arial" w:eastAsia="Times New Roman" w:hAnsi="Arial" w:cs="Arial"/>
+          <w:color w:val="000000"/>
+          <w:sz w:val="21"/>
+          <w:szCs w:val="21"/>
+          <w:shd w:val="clear" w:color="auto" w:fill="FFFFFF"/>
+        </w:rPr>
+        <w:t>Solo un segundo. No estamos rotos, sólo nos desviados. </w:t>
+      </w:r>
+      <w:r>
+        <w:rPr>
+          <w:rFonts w:ascii="Arial" w:eastAsia="Times New Roman" w:hAnsi="Arial" w:cs="Arial"/>
+          <w:color w:val="000000"/>
+          <w:sz w:val="21"/>
+          <w:szCs w:val="21"/>
+        </w:rPr>
+        <w:br/>
+      </w:r>
+      <w:r>
+        <w:rPr>
+          <w:rFonts w:ascii="Arial" w:eastAsia="Times New Roman" w:hAnsi="Arial" w:cs="Arial"/>
+          <w:color w:val="000000"/>
+          <w:sz w:val="21"/>
+          <w:szCs w:val="21"/>
+          <w:shd w:val="clear" w:color="auto" w:fill="FFFFFF"/>
+        </w:rPr>
+        <w:t>Podemos aprender a amarnos de nuevo. </w:t>
+      </w:r>
+      <w:r>
+        <w:rPr>
+          <w:rFonts w:ascii="Arial" w:eastAsia="Times New Roman" w:hAnsi="Arial" w:cs="Arial"/>
+          <w:color w:val="000000"/>
+          <w:sz w:val="21"/>
+          <w:szCs w:val="21"/>
+        </w:rPr>
+        <w:br/>
+      </w:r>
+      <w:r>
+        <w:rPr>
+          <w:rFonts w:ascii="Arial" w:eastAsia="Times New Roman" w:hAnsi="Arial" w:cs="Arial"/>
+          <w:color w:val="000000"/>
+          <w:sz w:val="21"/>
+          <w:szCs w:val="21"/>
+          <w:shd w:val="clear" w:color="auto" w:fill="FFFFFF"/>
+        </w:rPr>
+        <w:t>Está en las estrellas. </w:t>
+      </w:r>
+      <w:r>
+        <w:rPr>
+          <w:rFonts w:ascii="Arial" w:eastAsia="Times New Roman" w:hAnsi="Arial" w:cs="Arial"/>
+          <w:color w:val="000000"/>
+          <w:sz w:val="21"/>
+          <w:szCs w:val="21"/>
+        </w:rPr>
+        <w:br/>
+      </w:r>
+      <w:r>
+        <w:rPr>
+          <w:rFonts w:ascii="Arial" w:eastAsia="Times New Roman" w:hAnsi="Arial" w:cs="Arial"/>
+          <w:color w:val="000000"/>
+          <w:sz w:val="21"/>
+          <w:szCs w:val="21"/>
+          <w:shd w:val="clear" w:color="auto" w:fill="FFFFFF"/>
+        </w:rPr>
+        <w:t>Ha sido escrito en las cicatrices en nuestros corazones. </w:t>
+      </w:r>
+      <w:r>
+        <w:rPr>
+          <w:rFonts w:ascii="Arial" w:eastAsia="Times New Roman" w:hAnsi="Arial" w:cs="Arial"/>
+          <w:color w:val="000000"/>
+          <w:sz w:val="21"/>
+          <w:szCs w:val="21"/>
+        </w:rPr>
+        <w:br/>
+      </w:r>
+      <w:r>
+        <w:rPr>
+          <w:rFonts w:ascii="Arial" w:eastAsia="Times New Roman" w:hAnsi="Arial" w:cs="Arial"/>
+          <w:color w:val="000000"/>
+          <w:sz w:val="21"/>
+          <w:szCs w:val="21"/>
+          <w:shd w:val="clear" w:color="auto" w:fill="FFFFFF"/>
+        </w:rPr>
+        <w:t>No estamos rotos, sólo nos desviamos. </w:t>
+      </w:r>
+      <w:r>
+        <w:rPr>
+          <w:rFonts w:ascii="Arial" w:eastAsia="Times New Roman" w:hAnsi="Arial" w:cs="Arial"/>
+          <w:color w:val="000000"/>
+          <w:sz w:val="21"/>
+          <w:szCs w:val="21"/>
+        </w:rPr>
+        <w:br/>
+      </w:r>
+      <w:r>
+        <w:rPr>
+          <w:rFonts w:ascii="Arial" w:eastAsia="Times New Roman" w:hAnsi="Arial" w:cs="Arial"/>
+          <w:color w:val="000000"/>
+          <w:sz w:val="21"/>
+          <w:szCs w:val="21"/>
+          <w:shd w:val="clear" w:color="auto" w:fill="FFFFFF"/>
+        </w:rPr>
+        <w:t>Podemos aprender a amarnos de nuevo. </w:t>
+      </w:r>
+      <w:r>
+        <w:rPr>
+          <w:rFonts w:ascii="Arial" w:eastAsia="Times New Roman" w:hAnsi="Arial" w:cs="Arial"/>
+          <w:color w:val="000000"/>
+          <w:sz w:val="21"/>
+          <w:szCs w:val="21"/>
+        </w:rPr>
+        <w:br/>
+      </w:r>
+      <w:r>
+        <w:rPr>
+          <w:rFonts w:ascii="Arial" w:eastAsia="Times New Roman" w:hAnsi="Arial" w:cs="Arial"/>
+          <w:color w:val="000000"/>
+          <w:sz w:val="21"/>
+          <w:szCs w:val="21"/>
+        </w:rPr>
+        <w:br/>
+      </w:r>
+      <w:r>
+        <w:rPr>
+          <w:rFonts w:ascii="Arial" w:eastAsia="Times New Roman" w:hAnsi="Arial" w:cs="Arial"/>
+          <w:color w:val="000000"/>
+          <w:sz w:val="21"/>
+          <w:szCs w:val="21"/>
+          <w:shd w:val="clear" w:color="auto" w:fill="FFFFFF"/>
+        </w:rPr>
+        <w:t>Oooooh </w:t>
+      </w:r>
+      <w:r>
+        <w:rPr>
+          <w:rFonts w:ascii="Arial" w:eastAsia="Times New Roman" w:hAnsi="Arial" w:cs="Arial"/>
+          <w:color w:val="000000"/>
+          <w:sz w:val="21"/>
+          <w:szCs w:val="21"/>
+        </w:rPr>
+        <w:br/>
+      </w:r>
+      <w:r>
+        <w:rPr>
+          <w:rFonts w:ascii="Arial" w:eastAsia="Times New Roman" w:hAnsi="Arial" w:cs="Arial"/>
+          <w:color w:val="000000"/>
+          <w:sz w:val="21"/>
+          <w:szCs w:val="21"/>
+          <w:shd w:val="clear" w:color="auto" w:fill="FFFFFF"/>
+        </w:rPr>
+        <w:t>Podemos aprender a amarnos de nuevo. </w:t>
+      </w:r>
+      <w:r>
+        <w:rPr>
+          <w:rFonts w:ascii="Arial" w:eastAsia="Times New Roman" w:hAnsi="Arial" w:cs="Arial"/>
+          <w:color w:val="000000"/>
+          <w:sz w:val="21"/>
+          <w:szCs w:val="21"/>
+        </w:rPr>
+        <w:br/>
+      </w:r>
+      <w:r>
+        <w:rPr>
+          <w:rFonts w:ascii="Arial" w:eastAsia="Times New Roman" w:hAnsi="Arial" w:cs="Arial"/>
+          <w:color w:val="000000"/>
+          <w:sz w:val="21"/>
+          <w:szCs w:val="21"/>
+        </w:rPr>
+        <w:br/>
+      </w:r>
+      <w:r>
+        <w:rPr>
+          <w:rFonts w:ascii="Arial" w:eastAsia="Times New Roman" w:hAnsi="Arial" w:cs="Arial"/>
+          <w:color w:val="000000"/>
+          <w:sz w:val="21"/>
+          <w:szCs w:val="21"/>
+          <w:shd w:val="clear" w:color="auto" w:fill="FFFFFF"/>
+        </w:rPr>
+        <w:t>Oooooh </w:t>
+      </w:r>
+      <w:r>
+        <w:rPr>
+          <w:rFonts w:ascii="Arial" w:eastAsia="Times New Roman" w:hAnsi="Arial" w:cs="Arial"/>
+          <w:color w:val="000000"/>
+          <w:sz w:val="21"/>
+          <w:szCs w:val="21"/>
+        </w:rPr>
+        <w:br/>
+      </w:r>
+      <w:r>
+        <w:rPr>
+          <w:rFonts w:ascii="Arial" w:eastAsia="Times New Roman" w:hAnsi="Arial" w:cs="Arial"/>
+          <w:color w:val="000000"/>
+          <w:sz w:val="21"/>
+          <w:szCs w:val="21"/>
+          <w:shd w:val="clear" w:color="auto" w:fill="FFFFFF"/>
+        </w:rPr>
+        <w:t>Podemos aprender a amarnos de nuevo. </w:t>
+      </w:r>
+      <w:r>
+        <w:rPr>
+          <w:rFonts w:ascii="Arial" w:eastAsia="Times New Roman" w:hAnsi="Arial" w:cs="Arial"/>
+          <w:color w:val="000000"/>
+          <w:sz w:val="21"/>
+          <w:szCs w:val="21"/>
+        </w:rPr>
+        <w:br/>
+      </w:r>
+      <w:r>
+        <w:rPr>
+          <w:rFonts w:ascii="Arial" w:eastAsia="Times New Roman" w:hAnsi="Arial" w:cs="Arial"/>
+          <w:color w:val="000000"/>
+          <w:sz w:val="21"/>
+          <w:szCs w:val="21"/>
+        </w:rPr>
+        <w:br/>
+      </w:r>
+      <w:r>
+        <w:rPr>
+          <w:rFonts w:ascii="Arial" w:eastAsia="Times New Roman" w:hAnsi="Arial" w:cs="Arial"/>
+          <w:color w:val="000000"/>
+          <w:sz w:val="21"/>
+          <w:szCs w:val="21"/>
+          <w:shd w:val="clear" w:color="auto" w:fill="FFFFFF"/>
+        </w:rPr>
+        <w:t>Oooh </w:t>
+      </w:r>
+      <w:r>
+        <w:rPr>
+          <w:rFonts w:ascii="Arial" w:eastAsia="Times New Roman" w:hAnsi="Arial" w:cs="Arial"/>
+          <w:color w:val="000000"/>
+          <w:sz w:val="21"/>
+          <w:szCs w:val="21"/>
+        </w:rPr>
+        <w:br/>
+      </w:r>
+      <w:r>
+        <w:rPr>
+          <w:rFonts w:ascii="Arial" w:eastAsia="Times New Roman" w:hAnsi="Arial" w:cs="Arial"/>
+          <w:color w:val="000000"/>
+          <w:sz w:val="21"/>
+          <w:szCs w:val="21"/>
+          <w:shd w:val="clear" w:color="auto" w:fill="FFFFFF"/>
+        </w:rPr>
+        <w:t>No estamos rotos, sólo nos desviamos. </w:t>
+      </w:r>
+      <w:r>
+        <w:rPr>
+          <w:rFonts w:ascii="Arial" w:eastAsia="Times New Roman" w:hAnsi="Arial" w:cs="Arial"/>
+          <w:color w:val="000000"/>
+          <w:sz w:val="21"/>
+          <w:szCs w:val="21"/>
+        </w:rPr>
+        <w:br/>
+      </w:r>
+      <w:r>
+        <w:rPr>
+          <w:rFonts w:ascii="Arial" w:eastAsia="Times New Roman" w:hAnsi="Arial" w:cs="Arial"/>
+          <w:color w:val="000000"/>
+          <w:sz w:val="21"/>
+          <w:szCs w:val="21"/>
+          <w:shd w:val="clear" w:color="auto" w:fill="FFFFFF"/>
+        </w:rPr>
+        <w:t>Podemos aprender a amarnos de nuevo.</w:t>
+      </w:r>
+    </w:p>
+    <w:p/>
+    <w:p/>
+    <w:p>
+      <w:pPr>
+        <w:rPr>
+          <w:rFonts w:ascii="Times" w:eastAsia="Times New Roman" w:hAnsi="Times" w:cs="Times New Roman"/>
+          <w:sz w:val="20"/>
+          <w:szCs w:val="20"/>
+        </w:rPr>
+      </w:pPr>
+      <w:r>
+        <w:rPr>
+          <w:rFonts w:ascii="Arial" w:eastAsia="Times New Roman" w:hAnsi="Arial" w:cs="Arial"/>
+          <w:color w:val="000000"/>
+          <w:sz w:val="21"/>
+          <w:szCs w:val="21"/>
+          <w:shd w:val="clear" w:color="auto" w:fill="FFFFFF"/>
+        </w:rPr>
+        <w:t>Made a wrong turn </w:t>
+      </w:r>
+      <w:r>
+        <w:rPr>
+          <w:rFonts w:ascii="Arial" w:eastAsia="Times New Roman" w:hAnsi="Arial" w:cs="Arial"/>
+          <w:color w:val="000000"/>
+          <w:sz w:val="21"/>
+          <w:szCs w:val="21"/>
+        </w:rPr>
+        <w:br/>
+      </w:r>
+      <w:r>
+        <w:rPr>
+          <w:rFonts w:ascii="Arial" w:eastAsia="Times New Roman" w:hAnsi="Arial" w:cs="Arial"/>
+          <w:color w:val="000000"/>
+          <w:sz w:val="21"/>
+          <w:szCs w:val="21"/>
+          <w:shd w:val="clear" w:color="auto" w:fill="FFFFFF"/>
+        </w:rPr>
+        <w:t>Once or twice </w:t>
+      </w:r>
+      <w:r>
+        <w:rPr>
+          <w:rFonts w:ascii="Arial" w:eastAsia="Times New Roman" w:hAnsi="Arial" w:cs="Arial"/>
+          <w:color w:val="000000"/>
+          <w:sz w:val="21"/>
+          <w:szCs w:val="21"/>
+        </w:rPr>
+        <w:br/>
+      </w:r>
+      <w:r>
+        <w:rPr>
+          <w:rFonts w:ascii="Arial" w:eastAsia="Times New Roman" w:hAnsi="Arial" w:cs="Arial"/>
+          <w:color w:val="000000"/>
+          <w:sz w:val="21"/>
+          <w:szCs w:val="21"/>
+          <w:shd w:val="clear" w:color="auto" w:fill="FFFFFF"/>
+        </w:rPr>
+        <w:t>Dug my way out </w:t>
+      </w:r>
+      <w:r>
+        <w:rPr>
+          <w:rFonts w:ascii="Arial" w:eastAsia="Times New Roman" w:hAnsi="Arial" w:cs="Arial"/>
+          <w:color w:val="000000"/>
+          <w:sz w:val="21"/>
+          <w:szCs w:val="21"/>
+        </w:rPr>
+        <w:br/>
+      </w:r>
+      <w:r>
+        <w:rPr>
+          <w:rFonts w:ascii="Arial" w:eastAsia="Times New Roman" w:hAnsi="Arial" w:cs="Arial"/>
+          <w:color w:val="000000"/>
+          <w:sz w:val="21"/>
+          <w:szCs w:val="21"/>
+          <w:shd w:val="clear" w:color="auto" w:fill="FFFFFF"/>
+        </w:rPr>
+        <w:t>Blood and fire </w:t>
+      </w:r>
+      <w:r>
+        <w:rPr>
+          <w:rFonts w:ascii="Arial" w:eastAsia="Times New Roman" w:hAnsi="Arial" w:cs="Arial"/>
+          <w:color w:val="000000"/>
+          <w:sz w:val="21"/>
+          <w:szCs w:val="21"/>
+        </w:rPr>
+        <w:br/>
+      </w:r>
+      <w:r>
+        <w:rPr>
+          <w:rFonts w:ascii="Arial" w:eastAsia="Times New Roman" w:hAnsi="Arial" w:cs="Arial"/>
+          <w:color w:val="000000"/>
+          <w:sz w:val="21"/>
+          <w:szCs w:val="21"/>
+          <w:shd w:val="clear" w:color="auto" w:fill="FFFFFF"/>
+        </w:rPr>
+        <w:t>Bad decisions </w:t>
+      </w:r>
+      <w:r>
+        <w:rPr>
+          <w:rFonts w:ascii="Arial" w:eastAsia="Times New Roman" w:hAnsi="Arial" w:cs="Arial"/>
+          <w:color w:val="000000"/>
+          <w:sz w:val="21"/>
+          <w:szCs w:val="21"/>
+        </w:rPr>
+        <w:br/>
+      </w:r>
+      <w:r>
+        <w:rPr>
+          <w:rFonts w:ascii="Arial" w:eastAsia="Times New Roman" w:hAnsi="Arial" w:cs="Arial"/>
+          <w:color w:val="000000"/>
+          <w:sz w:val="21"/>
+          <w:szCs w:val="21"/>
+          <w:shd w:val="clear" w:color="auto" w:fill="FFFFFF"/>
+        </w:rPr>
+        <w:t>That’s alright </w:t>
+      </w:r>
+      <w:r>
+        <w:rPr>
+          <w:rFonts w:ascii="Arial" w:eastAsia="Times New Roman" w:hAnsi="Arial" w:cs="Arial"/>
+          <w:color w:val="000000"/>
+          <w:sz w:val="21"/>
+          <w:szCs w:val="21"/>
+        </w:rPr>
+        <w:br/>
+      </w:r>
+      <w:r>
+        <w:rPr>
+          <w:rFonts w:ascii="Arial" w:eastAsia="Times New Roman" w:hAnsi="Arial" w:cs="Arial"/>
+          <w:color w:val="000000"/>
+          <w:sz w:val="21"/>
+          <w:szCs w:val="21"/>
+          <w:shd w:val="clear" w:color="auto" w:fill="FFFFFF"/>
+        </w:rPr>
+        <w:t>Welcome to my silly life </w:t>
+      </w:r>
+      <w:r>
+        <w:rPr>
+          <w:rFonts w:ascii="Arial" w:eastAsia="Times New Roman" w:hAnsi="Arial" w:cs="Arial"/>
+          <w:color w:val="000000"/>
+          <w:sz w:val="21"/>
+          <w:szCs w:val="21"/>
+        </w:rPr>
+        <w:br/>
+      </w:r>
+      <w:r>
+        <w:rPr>
+          <w:rFonts w:ascii="Arial" w:eastAsia="Times New Roman" w:hAnsi="Arial" w:cs="Arial"/>
+          <w:color w:val="000000"/>
+          <w:sz w:val="21"/>
+          <w:szCs w:val="21"/>
+          <w:shd w:val="clear" w:color="auto" w:fill="FFFFFF"/>
+        </w:rPr>
+        <w:t>Mistreated, misplaced, missundaztood </w:t>
+      </w:r>
+      <w:r>
+        <w:rPr>
+          <w:rFonts w:ascii="Arial" w:eastAsia="Times New Roman" w:hAnsi="Arial" w:cs="Arial"/>
+          <w:color w:val="000000"/>
+          <w:sz w:val="21"/>
+          <w:szCs w:val="21"/>
+        </w:rPr>
+        <w:br/>
+      </w:r>
+      <w:r>
+        <w:rPr>
+          <w:rFonts w:ascii="Arial" w:eastAsia="Times New Roman" w:hAnsi="Arial" w:cs="Arial"/>
+          <w:color w:val="000000"/>
+          <w:sz w:val="21"/>
+          <w:szCs w:val="21"/>
+          <w:shd w:val="clear" w:color="auto" w:fill="FFFFFF"/>
+        </w:rPr>
+        <w:t>Miss “no way it’s all good” </w:t>
+      </w:r>
+      <w:r>
+        <w:rPr>
+          <w:rFonts w:ascii="Arial" w:eastAsia="Times New Roman" w:hAnsi="Arial" w:cs="Arial"/>
+          <w:color w:val="000000"/>
+          <w:sz w:val="21"/>
+          <w:szCs w:val="21"/>
+        </w:rPr>
+        <w:br/>
+      </w:r>
+      <w:r>
+        <w:rPr>
+          <w:rFonts w:ascii="Arial" w:eastAsia="Times New Roman" w:hAnsi="Arial" w:cs="Arial"/>
+          <w:color w:val="000000"/>
+          <w:sz w:val="21"/>
+          <w:szCs w:val="21"/>
+          <w:shd w:val="clear" w:color="auto" w:fill="FFFFFF"/>
+        </w:rPr>
+        <w:t>It didn’t slow me down </w:t>
+      </w:r>
+      <w:r>
+        <w:rPr>
+          <w:rFonts w:ascii="Arial" w:eastAsia="Times New Roman" w:hAnsi="Arial" w:cs="Arial"/>
+          <w:color w:val="000000"/>
+          <w:sz w:val="21"/>
+          <w:szCs w:val="21"/>
+        </w:rPr>
+        <w:br/>
+      </w:r>
+      <w:r>
+        <w:rPr>
+          <w:rFonts w:ascii="Arial" w:eastAsia="Times New Roman" w:hAnsi="Arial" w:cs="Arial"/>
+          <w:color w:val="000000"/>
+          <w:sz w:val="21"/>
+          <w:szCs w:val="21"/>
+          <w:shd w:val="clear" w:color="auto" w:fill="FFFFFF"/>
+        </w:rPr>
+        <w:t>Mistaken </w:t>
+      </w:r>
+      <w:r>
+        <w:rPr>
+          <w:rFonts w:ascii="Arial" w:eastAsia="Times New Roman" w:hAnsi="Arial" w:cs="Arial"/>
+          <w:color w:val="000000"/>
+          <w:sz w:val="21"/>
+          <w:szCs w:val="21"/>
+        </w:rPr>
+        <w:br/>
+      </w:r>
+      <w:r>
+        <w:rPr>
+          <w:rFonts w:ascii="Arial" w:eastAsia="Times New Roman" w:hAnsi="Arial" w:cs="Arial"/>
+          <w:color w:val="000000"/>
+          <w:sz w:val="21"/>
+          <w:szCs w:val="21"/>
+          <w:shd w:val="clear" w:color="auto" w:fill="FFFFFF"/>
+        </w:rPr>
+        <w:t>Always second guessing </w:t>
+      </w:r>
+      <w:r>
+        <w:rPr>
+          <w:rFonts w:ascii="Arial" w:eastAsia="Times New Roman" w:hAnsi="Arial" w:cs="Arial"/>
+          <w:color w:val="000000"/>
+          <w:sz w:val="21"/>
+          <w:szCs w:val="21"/>
+        </w:rPr>
+        <w:br/>
+      </w:r>
+      <w:r>
+        <w:rPr>
+          <w:rFonts w:ascii="Arial" w:eastAsia="Times New Roman" w:hAnsi="Arial" w:cs="Arial"/>
+          <w:color w:val="000000"/>
+          <w:sz w:val="21"/>
+          <w:szCs w:val="21"/>
+          <w:shd w:val="clear" w:color="auto" w:fill="FFFFFF"/>
+        </w:rPr>
+        <w:t>Underestimated </w:t>
+      </w:r>
+      <w:r>
+        <w:rPr>
+          <w:rFonts w:ascii="Arial" w:eastAsia="Times New Roman" w:hAnsi="Arial" w:cs="Arial"/>
+          <w:color w:val="000000"/>
+          <w:sz w:val="21"/>
+          <w:szCs w:val="21"/>
+        </w:rPr>
+        <w:br/>
+      </w:r>
+      <w:r>
+        <w:rPr>
+          <w:rFonts w:ascii="Arial" w:eastAsia="Times New Roman" w:hAnsi="Arial" w:cs="Arial"/>
+          <w:color w:val="000000"/>
+          <w:sz w:val="21"/>
+          <w:szCs w:val="21"/>
+          <w:shd w:val="clear" w:color="auto" w:fill="FFFFFF"/>
+        </w:rPr>
+        <w:t>Look, I’m still around… </w:t>
+      </w:r>
+      <w:r>
+        <w:rPr>
+          <w:rFonts w:ascii="Arial" w:eastAsia="Times New Roman" w:hAnsi="Arial" w:cs="Arial"/>
+          <w:color w:val="000000"/>
+          <w:sz w:val="21"/>
+          <w:szCs w:val="21"/>
+        </w:rPr>
+        <w:br/>
+      </w:r>
+      <w:r>
+        <w:rPr>
+          <w:rFonts w:ascii="Arial" w:eastAsia="Times New Roman" w:hAnsi="Arial" w:cs="Arial"/>
+          <w:color w:val="000000"/>
+          <w:sz w:val="21"/>
+          <w:szCs w:val="21"/>
+        </w:rPr>
+        <w:br/>
+      </w:r>
+      <w:r>
+        <w:rPr>
+          <w:rFonts w:ascii="Arial" w:eastAsia="Times New Roman" w:hAnsi="Arial" w:cs="Arial"/>
+          <w:color w:val="000000"/>
+          <w:sz w:val="21"/>
+          <w:szCs w:val="21"/>
+          <w:shd w:val="clear" w:color="auto" w:fill="FFFFFF"/>
+        </w:rPr>
+        <w:t>Pretty, pretty please </w:t>
+      </w:r>
+      <w:r>
+        <w:rPr>
+          <w:rFonts w:ascii="Arial" w:eastAsia="Times New Roman" w:hAnsi="Arial" w:cs="Arial"/>
+          <w:color w:val="000000"/>
+          <w:sz w:val="21"/>
+          <w:szCs w:val="21"/>
+        </w:rPr>
+        <w:br/>
+      </w:r>
+      <w:r>
+        <w:rPr>
+          <w:rFonts w:ascii="Arial" w:eastAsia="Times New Roman" w:hAnsi="Arial" w:cs="Arial"/>
+          <w:color w:val="000000"/>
+          <w:sz w:val="21"/>
+          <w:szCs w:val="21"/>
+          <w:shd w:val="clear" w:color="auto" w:fill="FFFFFF"/>
+        </w:rPr>
+        <w:t>Don’t you ever, ever feel </w:t>
+      </w:r>
+      <w:r>
+        <w:rPr>
+          <w:rFonts w:ascii="Arial" w:eastAsia="Times New Roman" w:hAnsi="Arial" w:cs="Arial"/>
+          <w:color w:val="000000"/>
+          <w:sz w:val="21"/>
+          <w:szCs w:val="21"/>
+        </w:rPr>
+        <w:br/>
+      </w:r>
+      <w:r>
+        <w:rPr>
+          <w:rFonts w:ascii="Arial" w:eastAsia="Times New Roman" w:hAnsi="Arial" w:cs="Arial"/>
+          <w:color w:val="000000"/>
+          <w:sz w:val="21"/>
+          <w:szCs w:val="21"/>
+          <w:shd w:val="clear" w:color="auto" w:fill="FFFFFF"/>
+        </w:rPr>
+        <w:t>Like your less than </w:t>
+      </w:r>
+      <w:r>
+        <w:rPr>
+          <w:rFonts w:ascii="Arial" w:eastAsia="Times New Roman" w:hAnsi="Arial" w:cs="Arial"/>
+          <w:color w:val="000000"/>
+          <w:sz w:val="21"/>
+          <w:szCs w:val="21"/>
+        </w:rPr>
+        <w:br/>
+      </w:r>
+      <w:r>
+        <w:rPr>
+          <w:rFonts w:ascii="Arial" w:eastAsia="Times New Roman" w:hAnsi="Arial" w:cs="Arial"/>
+          <w:color w:val="000000"/>
+          <w:sz w:val="21"/>
+          <w:szCs w:val="21"/>
+          <w:shd w:val="clear" w:color="auto" w:fill="FFFFFF"/>
+        </w:rPr>
+        <w:t>Fuckin’ perfect </w:t>
+      </w:r>
+      <w:r>
+        <w:rPr>
+          <w:rFonts w:ascii="Arial" w:eastAsia="Times New Roman" w:hAnsi="Arial" w:cs="Arial"/>
+          <w:color w:val="000000"/>
+          <w:sz w:val="21"/>
+          <w:szCs w:val="21"/>
+        </w:rPr>
+        <w:br/>
+      </w:r>
+      <w:r>
+        <w:rPr>
+          <w:rFonts w:ascii="Arial" w:eastAsia="Times New Roman" w:hAnsi="Arial" w:cs="Arial"/>
+          <w:color w:val="000000"/>
+          <w:sz w:val="21"/>
+          <w:szCs w:val="21"/>
+          <w:shd w:val="clear" w:color="auto" w:fill="FFFFFF"/>
+        </w:rPr>
+        <w:t>Pretty, pretty please </w:t>
+      </w:r>
+      <w:r>
+        <w:rPr>
+          <w:rFonts w:ascii="Arial" w:eastAsia="Times New Roman" w:hAnsi="Arial" w:cs="Arial"/>
+          <w:color w:val="000000"/>
+          <w:sz w:val="21"/>
+          <w:szCs w:val="21"/>
+        </w:rPr>
+        <w:br/>
+      </w:r>
+      <w:r>
+        <w:rPr>
+          <w:rFonts w:ascii="Arial" w:eastAsia="Times New Roman" w:hAnsi="Arial" w:cs="Arial"/>
+          <w:color w:val="000000"/>
+          <w:sz w:val="21"/>
+          <w:szCs w:val="21"/>
+          <w:shd w:val="clear" w:color="auto" w:fill="FFFFFF"/>
+        </w:rPr>
+        <w:t>If you ever, ever feel </w:t>
+      </w:r>
+      <w:r>
+        <w:rPr>
+          <w:rFonts w:ascii="Arial" w:eastAsia="Times New Roman" w:hAnsi="Arial" w:cs="Arial"/>
+          <w:color w:val="000000"/>
+          <w:sz w:val="21"/>
+          <w:szCs w:val="21"/>
+        </w:rPr>
+        <w:br/>
+      </w:r>
+      <w:r>
+        <w:rPr>
+          <w:rFonts w:ascii="Arial" w:eastAsia="Times New Roman" w:hAnsi="Arial" w:cs="Arial"/>
+          <w:color w:val="000000"/>
+          <w:sz w:val="21"/>
+          <w:szCs w:val="21"/>
+          <w:shd w:val="clear" w:color="auto" w:fill="FFFFFF"/>
+        </w:rPr>
+        <w:t>Like your nothing </w:t>
+      </w:r>
+      <w:r>
+        <w:rPr>
+          <w:rFonts w:ascii="Arial" w:eastAsia="Times New Roman" w:hAnsi="Arial" w:cs="Arial"/>
+          <w:color w:val="000000"/>
+          <w:sz w:val="21"/>
+          <w:szCs w:val="21"/>
+        </w:rPr>
+        <w:br/>
+      </w:r>
+      <w:r>
+        <w:rPr>
+          <w:rFonts w:ascii="Arial" w:eastAsia="Times New Roman" w:hAnsi="Arial" w:cs="Arial"/>
+          <w:color w:val="000000"/>
+          <w:sz w:val="21"/>
+          <w:szCs w:val="21"/>
+          <w:shd w:val="clear" w:color="auto" w:fill="FFFFFF"/>
+        </w:rPr>
+        <w:t>You’re fuckin’ perfect to me </w:t>
+      </w:r>
+      <w:r>
+        <w:rPr>
+          <w:rFonts w:ascii="Arial" w:eastAsia="Times New Roman" w:hAnsi="Arial" w:cs="Arial"/>
+          <w:color w:val="000000"/>
+          <w:sz w:val="21"/>
+          <w:szCs w:val="21"/>
+        </w:rPr>
+        <w:br/>
+      </w:r>
+      <w:r>
+        <w:rPr>
+          <w:rFonts w:ascii="Arial" w:eastAsia="Times New Roman" w:hAnsi="Arial" w:cs="Arial"/>
+          <w:color w:val="000000"/>
+          <w:sz w:val="21"/>
+          <w:szCs w:val="21"/>
+        </w:rPr>
+        <w:br/>
+      </w:r>
+      <w:r>
+        <w:rPr>
+          <w:rFonts w:ascii="Arial" w:eastAsia="Times New Roman" w:hAnsi="Arial" w:cs="Arial"/>
+          <w:color w:val="000000"/>
+          <w:sz w:val="21"/>
+          <w:szCs w:val="21"/>
+          <w:shd w:val="clear" w:color="auto" w:fill="FFFFFF"/>
+        </w:rPr>
+        <w:t>You’re so mean </w:t>
+      </w:r>
+      <w:r>
+        <w:rPr>
+          <w:rFonts w:ascii="Arial" w:eastAsia="Times New Roman" w:hAnsi="Arial" w:cs="Arial"/>
+          <w:color w:val="000000"/>
+          <w:sz w:val="21"/>
+          <w:szCs w:val="21"/>
+        </w:rPr>
+        <w:br/>
+      </w:r>
+      <w:r>
+        <w:rPr>
+          <w:rFonts w:ascii="Arial" w:eastAsia="Times New Roman" w:hAnsi="Arial" w:cs="Arial"/>
+          <w:color w:val="000000"/>
+          <w:sz w:val="21"/>
+          <w:szCs w:val="21"/>
+          <w:shd w:val="clear" w:color="auto" w:fill="FFFFFF"/>
+        </w:rPr>
+        <w:t>When you talk </w:t>
+      </w:r>
+      <w:r>
+        <w:rPr>
+          <w:rFonts w:ascii="Arial" w:eastAsia="Times New Roman" w:hAnsi="Arial" w:cs="Arial"/>
+          <w:color w:val="000000"/>
+          <w:sz w:val="21"/>
+          <w:szCs w:val="21"/>
+        </w:rPr>
+        <w:br/>
+      </w:r>
+      <w:r>
+        <w:rPr>
+          <w:rFonts w:ascii="Arial" w:eastAsia="Times New Roman" w:hAnsi="Arial" w:cs="Arial"/>
+          <w:color w:val="000000"/>
+          <w:sz w:val="21"/>
+          <w:szCs w:val="21"/>
+          <w:shd w:val="clear" w:color="auto" w:fill="FFFFFF"/>
+        </w:rPr>
+        <w:t>About yourself </w:t>
+      </w:r>
+      <w:r>
+        <w:rPr>
+          <w:rFonts w:ascii="Arial" w:eastAsia="Times New Roman" w:hAnsi="Arial" w:cs="Arial"/>
+          <w:color w:val="000000"/>
+          <w:sz w:val="21"/>
+          <w:szCs w:val="21"/>
+        </w:rPr>
+        <w:br/>
+      </w:r>
+      <w:r>
+        <w:rPr>
+          <w:rFonts w:ascii="Arial" w:eastAsia="Times New Roman" w:hAnsi="Arial" w:cs="Arial"/>
+          <w:color w:val="000000"/>
+          <w:sz w:val="21"/>
+          <w:szCs w:val="21"/>
+          <w:shd w:val="clear" w:color="auto" w:fill="FFFFFF"/>
+        </w:rPr>
+        <w:t>You are wrong </w:t>
+      </w:r>
+      <w:r>
+        <w:rPr>
+          <w:rFonts w:ascii="Arial" w:eastAsia="Times New Roman" w:hAnsi="Arial" w:cs="Arial"/>
+          <w:color w:val="000000"/>
+          <w:sz w:val="21"/>
+          <w:szCs w:val="21"/>
+        </w:rPr>
+        <w:br/>
+      </w:r>
+      <w:r>
+        <w:rPr>
+          <w:rFonts w:ascii="Arial" w:eastAsia="Times New Roman" w:hAnsi="Arial" w:cs="Arial"/>
+          <w:color w:val="000000"/>
+          <w:sz w:val="21"/>
+          <w:szCs w:val="21"/>
+          <w:shd w:val="clear" w:color="auto" w:fill="FFFFFF"/>
+        </w:rPr>
+        <w:t>Change the voices </w:t>
+      </w:r>
+      <w:r>
+        <w:rPr>
+          <w:rFonts w:ascii="Arial" w:eastAsia="Times New Roman" w:hAnsi="Arial" w:cs="Arial"/>
+          <w:color w:val="000000"/>
+          <w:sz w:val="21"/>
+          <w:szCs w:val="21"/>
+        </w:rPr>
+        <w:br/>
+      </w:r>
+      <w:r>
+        <w:rPr>
+          <w:rFonts w:ascii="Arial" w:eastAsia="Times New Roman" w:hAnsi="Arial" w:cs="Arial"/>
+          <w:color w:val="000000"/>
+          <w:sz w:val="21"/>
+          <w:szCs w:val="21"/>
+          <w:shd w:val="clear" w:color="auto" w:fill="FFFFFF"/>
+        </w:rPr>
+        <w:t>In your head </w:t>
+      </w:r>
+      <w:r>
+        <w:rPr>
+          <w:rFonts w:ascii="Arial" w:eastAsia="Times New Roman" w:hAnsi="Arial" w:cs="Arial"/>
+          <w:color w:val="000000"/>
+          <w:sz w:val="21"/>
+          <w:szCs w:val="21"/>
+        </w:rPr>
+        <w:br/>
+      </w:r>
+      <w:r>
+        <w:rPr>
+          <w:rFonts w:ascii="Arial" w:eastAsia="Times New Roman" w:hAnsi="Arial" w:cs="Arial"/>
+          <w:color w:val="000000"/>
+          <w:sz w:val="21"/>
+          <w:szCs w:val="21"/>
+          <w:shd w:val="clear" w:color="auto" w:fill="FFFFFF"/>
+        </w:rPr>
+        <w:t>Make them like you </w:t>
+      </w:r>
+      <w:r>
+        <w:rPr>
+          <w:rFonts w:ascii="Arial" w:eastAsia="Times New Roman" w:hAnsi="Arial" w:cs="Arial"/>
+          <w:color w:val="000000"/>
+          <w:sz w:val="21"/>
+          <w:szCs w:val="21"/>
+        </w:rPr>
+        <w:br/>
+      </w:r>
+      <w:r>
+        <w:rPr>
+          <w:rFonts w:ascii="Arial" w:eastAsia="Times New Roman" w:hAnsi="Arial" w:cs="Arial"/>
+          <w:color w:val="000000"/>
+          <w:sz w:val="21"/>
+          <w:szCs w:val="21"/>
+          <w:shd w:val="clear" w:color="auto" w:fill="FFFFFF"/>
+        </w:rPr>
+        <w:t>Instead </w:t>
+      </w:r>
+      <w:r>
+        <w:rPr>
+          <w:rFonts w:ascii="Arial" w:eastAsia="Times New Roman" w:hAnsi="Arial" w:cs="Arial"/>
+          <w:color w:val="000000"/>
+          <w:sz w:val="21"/>
+          <w:szCs w:val="21"/>
+        </w:rPr>
+        <w:br/>
+      </w:r>
+      <w:r>
+        <w:rPr>
+          <w:rFonts w:ascii="Arial" w:eastAsia="Times New Roman" w:hAnsi="Arial" w:cs="Arial"/>
+          <w:color w:val="000000"/>
+          <w:sz w:val="21"/>
+          <w:szCs w:val="21"/>
+          <w:shd w:val="clear" w:color="auto" w:fill="FFFFFF"/>
+        </w:rPr>
+        <w:t>So complicated </w:t>
+      </w:r>
+      <w:r>
+        <w:rPr>
+          <w:rFonts w:ascii="Arial" w:eastAsia="Times New Roman" w:hAnsi="Arial" w:cs="Arial"/>
+          <w:color w:val="000000"/>
+          <w:sz w:val="21"/>
+          <w:szCs w:val="21"/>
+        </w:rPr>
+        <w:br/>
+      </w:r>
+      <w:r>
+        <w:rPr>
+          <w:rFonts w:ascii="Arial" w:eastAsia="Times New Roman" w:hAnsi="Arial" w:cs="Arial"/>
+          <w:color w:val="000000"/>
+          <w:sz w:val="21"/>
+          <w:szCs w:val="21"/>
+          <w:shd w:val="clear" w:color="auto" w:fill="FFFFFF"/>
+        </w:rPr>
+        <w:t>Look how big you’ll make it </w:t>
+      </w:r>
+      <w:r>
+        <w:rPr>
+          <w:rFonts w:ascii="Arial" w:eastAsia="Times New Roman" w:hAnsi="Arial" w:cs="Arial"/>
+          <w:color w:val="000000"/>
+          <w:sz w:val="21"/>
+          <w:szCs w:val="21"/>
+        </w:rPr>
+        <w:br/>
+      </w:r>
+      <w:r>
+        <w:rPr>
+          <w:rFonts w:ascii="Arial" w:eastAsia="Times New Roman" w:hAnsi="Arial" w:cs="Arial"/>
+          <w:color w:val="000000"/>
+          <w:sz w:val="21"/>
+          <w:szCs w:val="21"/>
+          <w:shd w:val="clear" w:color="auto" w:fill="FFFFFF"/>
+        </w:rPr>
+        <w:t>Filled with so much hatred </w:t>
+      </w:r>
+      <w:r>
+        <w:rPr>
+          <w:rFonts w:ascii="Arial" w:eastAsia="Times New Roman" w:hAnsi="Arial" w:cs="Arial"/>
+          <w:color w:val="000000"/>
+          <w:sz w:val="21"/>
+          <w:szCs w:val="21"/>
+        </w:rPr>
+        <w:br/>
+      </w:r>
+      <w:r>
+        <w:rPr>
+          <w:rFonts w:ascii="Arial" w:eastAsia="Times New Roman" w:hAnsi="Arial" w:cs="Arial"/>
+          <w:color w:val="000000"/>
+          <w:sz w:val="21"/>
+          <w:szCs w:val="21"/>
+          <w:shd w:val="clear" w:color="auto" w:fill="FFFFFF"/>
+        </w:rPr>
+        <w:t>Such a tired game </w:t>
+      </w:r>
+      <w:r>
+        <w:rPr>
+          <w:rFonts w:ascii="Arial" w:eastAsia="Times New Roman" w:hAnsi="Arial" w:cs="Arial"/>
+          <w:color w:val="000000"/>
+          <w:sz w:val="21"/>
+          <w:szCs w:val="21"/>
+        </w:rPr>
+        <w:br/>
+      </w:r>
+      <w:r>
+        <w:rPr>
+          <w:rFonts w:ascii="Arial" w:eastAsia="Times New Roman" w:hAnsi="Arial" w:cs="Arial"/>
+          <w:color w:val="000000"/>
+          <w:sz w:val="21"/>
+          <w:szCs w:val="21"/>
+          <w:shd w:val="clear" w:color="auto" w:fill="FFFFFF"/>
+        </w:rPr>
+        <w:t>It’s enough </w:t>
+      </w:r>
+      <w:r>
+        <w:rPr>
+          <w:rFonts w:ascii="Arial" w:eastAsia="Times New Roman" w:hAnsi="Arial" w:cs="Arial"/>
+          <w:color w:val="000000"/>
+          <w:sz w:val="21"/>
+          <w:szCs w:val="21"/>
+        </w:rPr>
+        <w:br/>
+      </w:r>
+      <w:r>
+        <w:rPr>
+          <w:rFonts w:ascii="Arial" w:eastAsia="Times New Roman" w:hAnsi="Arial" w:cs="Arial"/>
+          <w:color w:val="000000"/>
+          <w:sz w:val="21"/>
+          <w:szCs w:val="21"/>
+          <w:shd w:val="clear" w:color="auto" w:fill="FFFFFF"/>
+        </w:rPr>
+        <w:t>I’ve done all i can think of </w:t>
+      </w:r>
+      <w:r>
+        <w:rPr>
+          <w:rFonts w:ascii="Arial" w:eastAsia="Times New Roman" w:hAnsi="Arial" w:cs="Arial"/>
+          <w:color w:val="000000"/>
+          <w:sz w:val="21"/>
+          <w:szCs w:val="21"/>
+        </w:rPr>
+        <w:br/>
+      </w:r>
+      <w:r>
+        <w:rPr>
+          <w:rFonts w:ascii="Arial" w:eastAsia="Times New Roman" w:hAnsi="Arial" w:cs="Arial"/>
+          <w:color w:val="000000"/>
+          <w:sz w:val="21"/>
+          <w:szCs w:val="21"/>
+          <w:shd w:val="clear" w:color="auto" w:fill="FFFFFF"/>
+        </w:rPr>
+        <w:t>Chased down all my demons </w:t>
+      </w:r>
+      <w:r>
+        <w:rPr>
+          <w:rFonts w:ascii="Arial" w:eastAsia="Times New Roman" w:hAnsi="Arial" w:cs="Arial"/>
+          <w:color w:val="000000"/>
+          <w:sz w:val="21"/>
+          <w:szCs w:val="21"/>
+        </w:rPr>
+        <w:br/>
+      </w:r>
+      <w:r>
+        <w:rPr>
+          <w:rFonts w:ascii="Arial" w:eastAsia="Times New Roman" w:hAnsi="Arial" w:cs="Arial"/>
+          <w:color w:val="000000"/>
+          <w:sz w:val="21"/>
+          <w:szCs w:val="21"/>
+          <w:shd w:val="clear" w:color="auto" w:fill="FFFFFF"/>
+        </w:rPr>
+        <w:t>see you same </w:t>
+      </w:r>
+      <w:r>
+        <w:rPr>
+          <w:rFonts w:ascii="Arial" w:eastAsia="Times New Roman" w:hAnsi="Arial" w:cs="Arial"/>
+          <w:color w:val="000000"/>
+          <w:sz w:val="21"/>
+          <w:szCs w:val="21"/>
+        </w:rPr>
+        <w:br/>
+      </w:r>
+      <w:r>
+        <w:rPr>
+          <w:rFonts w:ascii="Arial" w:eastAsia="Times New Roman" w:hAnsi="Arial" w:cs="Arial"/>
+          <w:color w:val="000000"/>
+          <w:sz w:val="21"/>
+          <w:szCs w:val="21"/>
+        </w:rPr>
+        <w:br/>
+      </w:r>
+      <w:r>
+        <w:rPr>
+          <w:rFonts w:ascii="Arial" w:eastAsia="Times New Roman" w:hAnsi="Arial" w:cs="Arial"/>
+          <w:color w:val="000000"/>
+          <w:sz w:val="21"/>
+          <w:szCs w:val="21"/>
+          <w:shd w:val="clear" w:color="auto" w:fill="FFFFFF"/>
+        </w:rPr>
+        <w:t>Pretty, pretty please </w:t>
+      </w:r>
+      <w:r>
+        <w:rPr>
+          <w:rFonts w:ascii="Arial" w:eastAsia="Times New Roman" w:hAnsi="Arial" w:cs="Arial"/>
+          <w:color w:val="000000"/>
+          <w:sz w:val="21"/>
+          <w:szCs w:val="21"/>
+        </w:rPr>
+        <w:br/>
+      </w:r>
+      <w:r>
+        <w:rPr>
+          <w:rFonts w:ascii="Arial" w:eastAsia="Times New Roman" w:hAnsi="Arial" w:cs="Arial"/>
+          <w:color w:val="000000"/>
+          <w:sz w:val="21"/>
+          <w:szCs w:val="21"/>
+          <w:shd w:val="clear" w:color="auto" w:fill="FFFFFF"/>
+        </w:rPr>
+        <w:t>Don’t you ever, ever feel </w:t>
+      </w:r>
+      <w:r>
+        <w:rPr>
+          <w:rFonts w:ascii="Arial" w:eastAsia="Times New Roman" w:hAnsi="Arial" w:cs="Arial"/>
+          <w:color w:val="000000"/>
+          <w:sz w:val="21"/>
+          <w:szCs w:val="21"/>
+        </w:rPr>
+        <w:br/>
+      </w:r>
+      <w:r>
+        <w:rPr>
+          <w:rFonts w:ascii="Arial" w:eastAsia="Times New Roman" w:hAnsi="Arial" w:cs="Arial"/>
+          <w:color w:val="000000"/>
+          <w:sz w:val="21"/>
+          <w:szCs w:val="21"/>
+          <w:shd w:val="clear" w:color="auto" w:fill="FFFFFF"/>
+        </w:rPr>
+        <w:t>Like your less than </w:t>
+      </w:r>
+      <w:r>
+        <w:rPr>
+          <w:rFonts w:ascii="Arial" w:eastAsia="Times New Roman" w:hAnsi="Arial" w:cs="Arial"/>
+          <w:color w:val="000000"/>
+          <w:sz w:val="21"/>
+          <w:szCs w:val="21"/>
+        </w:rPr>
+        <w:br/>
+      </w:r>
+      <w:r>
+        <w:rPr>
+          <w:rFonts w:ascii="Arial" w:eastAsia="Times New Roman" w:hAnsi="Arial" w:cs="Arial"/>
+          <w:color w:val="000000"/>
+          <w:sz w:val="21"/>
+          <w:szCs w:val="21"/>
+          <w:shd w:val="clear" w:color="auto" w:fill="FFFFFF"/>
+        </w:rPr>
+        <w:t>Fuckin’ perfect </w:t>
+      </w:r>
+      <w:r>
+        <w:rPr>
+          <w:rFonts w:ascii="Arial" w:eastAsia="Times New Roman" w:hAnsi="Arial" w:cs="Arial"/>
+          <w:color w:val="000000"/>
+          <w:sz w:val="21"/>
+          <w:szCs w:val="21"/>
+        </w:rPr>
+        <w:br/>
+      </w:r>
+      <w:r>
+        <w:rPr>
+          <w:rFonts w:ascii="Arial" w:eastAsia="Times New Roman" w:hAnsi="Arial" w:cs="Arial"/>
+          <w:color w:val="000000"/>
+          <w:sz w:val="21"/>
+          <w:szCs w:val="21"/>
+          <w:shd w:val="clear" w:color="auto" w:fill="FFFFFF"/>
+        </w:rPr>
+        <w:t>Pretty, pretty please </w:t>
+      </w:r>
+      <w:r>
+        <w:rPr>
+          <w:rFonts w:ascii="Arial" w:eastAsia="Times New Roman" w:hAnsi="Arial" w:cs="Arial"/>
+          <w:color w:val="000000"/>
+          <w:sz w:val="21"/>
+          <w:szCs w:val="21"/>
+        </w:rPr>
+        <w:br/>
+      </w:r>
+      <w:r>
+        <w:rPr>
+          <w:rFonts w:ascii="Arial" w:eastAsia="Times New Roman" w:hAnsi="Arial" w:cs="Arial"/>
+          <w:color w:val="000000"/>
+          <w:sz w:val="21"/>
+          <w:szCs w:val="21"/>
+          <w:shd w:val="clear" w:color="auto" w:fill="FFFFFF"/>
+        </w:rPr>
+        <w:t>If you ever, ever feel </w:t>
+      </w:r>
+      <w:r>
+        <w:rPr>
+          <w:rFonts w:ascii="Arial" w:eastAsia="Times New Roman" w:hAnsi="Arial" w:cs="Arial"/>
+          <w:color w:val="000000"/>
+          <w:sz w:val="21"/>
+          <w:szCs w:val="21"/>
+        </w:rPr>
+        <w:br/>
+      </w:r>
+      <w:r>
+        <w:rPr>
+          <w:rFonts w:ascii="Arial" w:eastAsia="Times New Roman" w:hAnsi="Arial" w:cs="Arial"/>
+          <w:color w:val="000000"/>
+          <w:sz w:val="21"/>
+          <w:szCs w:val="21"/>
+          <w:shd w:val="clear" w:color="auto" w:fill="FFFFFF"/>
+        </w:rPr>
+        <w:t>Like your nothing </w:t>
+      </w:r>
+      <w:r>
+        <w:rPr>
+          <w:rFonts w:ascii="Arial" w:eastAsia="Times New Roman" w:hAnsi="Arial" w:cs="Arial"/>
+          <w:color w:val="000000"/>
+          <w:sz w:val="21"/>
+          <w:szCs w:val="21"/>
+        </w:rPr>
+        <w:br/>
+      </w:r>
+      <w:r>
+        <w:rPr>
+          <w:rFonts w:ascii="Arial" w:eastAsia="Times New Roman" w:hAnsi="Arial" w:cs="Arial"/>
+          <w:color w:val="000000"/>
+          <w:sz w:val="21"/>
+          <w:szCs w:val="21"/>
+          <w:shd w:val="clear" w:color="auto" w:fill="FFFFFF"/>
+        </w:rPr>
+        <w:t>You’re fuckin’ perfect to me </w:t>
+      </w:r>
+      <w:r>
+        <w:rPr>
+          <w:rFonts w:ascii="Arial" w:eastAsia="Times New Roman" w:hAnsi="Arial" w:cs="Arial"/>
+          <w:color w:val="000000"/>
+          <w:sz w:val="21"/>
+          <w:szCs w:val="21"/>
+        </w:rPr>
+        <w:br/>
+      </w:r>
+      <w:r>
+        <w:rPr>
+          <w:rFonts w:ascii="Arial" w:eastAsia="Times New Roman" w:hAnsi="Arial" w:cs="Arial"/>
+          <w:color w:val="000000"/>
+          <w:sz w:val="21"/>
+          <w:szCs w:val="21"/>
+        </w:rPr>
+        <w:br/>
+      </w:r>
+      <w:r>
+        <w:rPr>
+          <w:rFonts w:ascii="Arial" w:eastAsia="Times New Roman" w:hAnsi="Arial" w:cs="Arial"/>
+          <w:color w:val="000000"/>
+          <w:sz w:val="21"/>
+          <w:szCs w:val="21"/>
+          <w:shd w:val="clear" w:color="auto" w:fill="FFFFFF"/>
+        </w:rPr>
+        <w:t>The whole world stares while i swallow the fear </w:t>
+      </w:r>
+      <w:r>
+        <w:rPr>
+          <w:rFonts w:ascii="Arial" w:eastAsia="Times New Roman" w:hAnsi="Arial" w:cs="Arial"/>
+          <w:color w:val="000000"/>
+          <w:sz w:val="21"/>
+          <w:szCs w:val="21"/>
+        </w:rPr>
+        <w:br/>
+      </w:r>
+      <w:r>
+        <w:rPr>
+          <w:rFonts w:ascii="Arial" w:eastAsia="Times New Roman" w:hAnsi="Arial" w:cs="Arial"/>
+          <w:color w:val="000000"/>
+          <w:sz w:val="21"/>
+          <w:szCs w:val="21"/>
+          <w:shd w:val="clear" w:color="auto" w:fill="FFFFFF"/>
+        </w:rPr>
+        <w:t>The only thing i should be drinking is an ice cold beer </w:t>
+      </w:r>
+      <w:r>
+        <w:rPr>
+          <w:rFonts w:ascii="Arial" w:eastAsia="Times New Roman" w:hAnsi="Arial" w:cs="Arial"/>
+          <w:color w:val="000000"/>
+          <w:sz w:val="21"/>
+          <w:szCs w:val="21"/>
+        </w:rPr>
+        <w:br/>
+      </w:r>
+      <w:r>
+        <w:rPr>
+          <w:rFonts w:ascii="Arial" w:eastAsia="Times New Roman" w:hAnsi="Arial" w:cs="Arial"/>
+          <w:color w:val="000000"/>
+          <w:sz w:val="21"/>
+          <w:szCs w:val="21"/>
+          <w:shd w:val="clear" w:color="auto" w:fill="FFFFFF"/>
+        </w:rPr>
+        <w:t>So cool in lying and I tried tried </w:t>
+      </w:r>
+      <w:r>
+        <w:rPr>
+          <w:rFonts w:ascii="Arial" w:eastAsia="Times New Roman" w:hAnsi="Arial" w:cs="Arial"/>
+          <w:color w:val="000000"/>
+          <w:sz w:val="21"/>
+          <w:szCs w:val="21"/>
+        </w:rPr>
+        <w:br/>
+      </w:r>
+      <w:r>
+        <w:rPr>
+          <w:rFonts w:ascii="Arial" w:eastAsia="Times New Roman" w:hAnsi="Arial" w:cs="Arial"/>
+          <w:color w:val="000000"/>
+          <w:sz w:val="21"/>
+          <w:szCs w:val="21"/>
+          <w:shd w:val="clear" w:color="auto" w:fill="FFFFFF"/>
+        </w:rPr>
+        <w:t>But we try too hard, it’s a waste of my time </w:t>
+      </w:r>
+      <w:r>
+        <w:rPr>
+          <w:rFonts w:ascii="Arial" w:eastAsia="Times New Roman" w:hAnsi="Arial" w:cs="Arial"/>
+          <w:color w:val="000000"/>
+          <w:sz w:val="21"/>
+          <w:szCs w:val="21"/>
+        </w:rPr>
+        <w:br/>
+      </w:r>
+      <w:r>
+        <w:rPr>
+          <w:rFonts w:ascii="Arial" w:eastAsia="Times New Roman" w:hAnsi="Arial" w:cs="Arial"/>
+          <w:color w:val="000000"/>
+          <w:sz w:val="21"/>
+          <w:szCs w:val="21"/>
+          <w:shd w:val="clear" w:color="auto" w:fill="FFFFFF"/>
+        </w:rPr>
+        <w:t>Done looking for the critics, cuz they’re everywhere </w:t>
+      </w:r>
+      <w:r>
+        <w:rPr>
+          <w:rFonts w:ascii="Arial" w:eastAsia="Times New Roman" w:hAnsi="Arial" w:cs="Arial"/>
+          <w:color w:val="000000"/>
+          <w:sz w:val="21"/>
+          <w:szCs w:val="21"/>
+        </w:rPr>
+        <w:br/>
+      </w:r>
+      <w:r>
+        <w:rPr>
+          <w:rFonts w:ascii="Arial" w:eastAsia="Times New Roman" w:hAnsi="Arial" w:cs="Arial"/>
+          <w:color w:val="000000"/>
+          <w:sz w:val="21"/>
+          <w:szCs w:val="21"/>
+          <w:shd w:val="clear" w:color="auto" w:fill="FFFFFF"/>
+        </w:rPr>
+        <w:t>They don’t like my genes, they don’t get my hair </w:t>
+      </w:r>
+      <w:r>
+        <w:rPr>
+          <w:rFonts w:ascii="Arial" w:eastAsia="Times New Roman" w:hAnsi="Arial" w:cs="Arial"/>
+          <w:color w:val="000000"/>
+          <w:sz w:val="21"/>
+          <w:szCs w:val="21"/>
+        </w:rPr>
+        <w:br/>
+      </w:r>
+      <w:r>
+        <w:rPr>
+          <w:rFonts w:ascii="Arial" w:eastAsia="Times New Roman" w:hAnsi="Arial" w:cs="Arial"/>
+          <w:color w:val="000000"/>
+          <w:sz w:val="21"/>
+          <w:szCs w:val="21"/>
+          <w:shd w:val="clear" w:color="auto" w:fill="FFFFFF"/>
+        </w:rPr>
+        <w:t>Stringe ourselves and we do it all the time </w:t>
+      </w:r>
+      <w:r>
+        <w:rPr>
+          <w:rFonts w:ascii="Arial" w:eastAsia="Times New Roman" w:hAnsi="Arial" w:cs="Arial"/>
+          <w:color w:val="000000"/>
+          <w:sz w:val="21"/>
+          <w:szCs w:val="21"/>
+        </w:rPr>
+        <w:br/>
+      </w:r>
+      <w:r>
+        <w:rPr>
+          <w:rFonts w:ascii="Arial" w:eastAsia="Times New Roman" w:hAnsi="Arial" w:cs="Arial"/>
+          <w:color w:val="000000"/>
+          <w:sz w:val="21"/>
+          <w:szCs w:val="21"/>
+          <w:shd w:val="clear" w:color="auto" w:fill="FFFFFF"/>
+        </w:rPr>
+        <w:t>Why do we do that? </w:t>
+      </w:r>
+      <w:r>
+        <w:rPr>
+          <w:rFonts w:ascii="Arial" w:eastAsia="Times New Roman" w:hAnsi="Arial" w:cs="Arial"/>
+          <w:color w:val="000000"/>
+          <w:sz w:val="21"/>
+          <w:szCs w:val="21"/>
+        </w:rPr>
+        <w:br/>
+      </w:r>
+      <w:r>
+        <w:rPr>
+          <w:rFonts w:ascii="Arial" w:eastAsia="Times New Roman" w:hAnsi="Arial" w:cs="Arial"/>
+          <w:color w:val="000000"/>
+          <w:sz w:val="21"/>
+          <w:szCs w:val="21"/>
+          <w:shd w:val="clear" w:color="auto" w:fill="FFFFFF"/>
+        </w:rPr>
+        <w:t>Why do I do that? </w:t>
+      </w:r>
+      <w:r>
+        <w:rPr>
+          <w:rFonts w:ascii="Arial" w:eastAsia="Times New Roman" w:hAnsi="Arial" w:cs="Arial"/>
+          <w:color w:val="000000"/>
+          <w:sz w:val="21"/>
+          <w:szCs w:val="21"/>
+        </w:rPr>
+        <w:br/>
+      </w:r>
+      <w:r>
+        <w:rPr>
+          <w:rFonts w:ascii="Arial" w:eastAsia="Times New Roman" w:hAnsi="Arial" w:cs="Arial"/>
+          <w:color w:val="000000"/>
+          <w:sz w:val="21"/>
+          <w:szCs w:val="21"/>
+          <w:shd w:val="clear" w:color="auto" w:fill="FFFFFF"/>
+        </w:rPr>
+        <w:t>Why do I do that? </w:t>
+      </w:r>
+      <w:r>
+        <w:rPr>
+          <w:rFonts w:ascii="Arial" w:eastAsia="Times New Roman" w:hAnsi="Arial" w:cs="Arial"/>
+          <w:color w:val="000000"/>
+          <w:sz w:val="21"/>
+          <w:szCs w:val="21"/>
+        </w:rPr>
+        <w:br/>
+      </w:r>
+      <w:r>
+        <w:rPr>
+          <w:rFonts w:ascii="Arial" w:eastAsia="Times New Roman" w:hAnsi="Arial" w:cs="Arial"/>
+          <w:color w:val="000000"/>
+          <w:sz w:val="21"/>
+          <w:szCs w:val="21"/>
+        </w:rPr>
+        <w:br/>
+      </w:r>
+      <w:r>
+        <w:rPr>
+          <w:rFonts w:ascii="Arial" w:eastAsia="Times New Roman" w:hAnsi="Arial" w:cs="Arial"/>
+          <w:color w:val="000000"/>
+          <w:sz w:val="21"/>
+          <w:szCs w:val="21"/>
+          <w:shd w:val="clear" w:color="auto" w:fill="FFFFFF"/>
+        </w:rPr>
+        <w:t>Ooh, pretty pretty pretty, </w:t>
+      </w:r>
+      <w:r>
+        <w:rPr>
+          <w:rFonts w:ascii="Arial" w:eastAsia="Times New Roman" w:hAnsi="Arial" w:cs="Arial"/>
+          <w:color w:val="000000"/>
+          <w:sz w:val="21"/>
+          <w:szCs w:val="21"/>
+        </w:rPr>
+        <w:br/>
+      </w:r>
+      <w:r>
+        <w:rPr>
+          <w:rFonts w:ascii="Arial" w:eastAsia="Times New Roman" w:hAnsi="Arial" w:cs="Arial"/>
+          <w:color w:val="000000"/>
+          <w:sz w:val="21"/>
+          <w:szCs w:val="21"/>
+          <w:shd w:val="clear" w:color="auto" w:fill="FFFFFF"/>
+        </w:rPr>
+        <w:t>Pretty pretty please don’t you ever ever feel </w:t>
+      </w:r>
+      <w:r>
+        <w:rPr>
+          <w:rFonts w:ascii="Arial" w:eastAsia="Times New Roman" w:hAnsi="Arial" w:cs="Arial"/>
+          <w:color w:val="000000"/>
+          <w:sz w:val="21"/>
+          <w:szCs w:val="21"/>
+        </w:rPr>
+        <w:br/>
+      </w:r>
+      <w:r>
+        <w:rPr>
+          <w:rFonts w:ascii="Arial" w:eastAsia="Times New Roman" w:hAnsi="Arial" w:cs="Arial"/>
+          <w:color w:val="000000"/>
+          <w:sz w:val="21"/>
+          <w:szCs w:val="21"/>
+          <w:shd w:val="clear" w:color="auto" w:fill="FFFFFF"/>
+        </w:rPr>
+        <w:t>Like you’re less then, fuckin’ perfect </w:t>
+      </w:r>
+      <w:r>
+        <w:rPr>
+          <w:rFonts w:ascii="Arial" w:eastAsia="Times New Roman" w:hAnsi="Arial" w:cs="Arial"/>
+          <w:color w:val="000000"/>
+          <w:sz w:val="21"/>
+          <w:szCs w:val="21"/>
+        </w:rPr>
+        <w:br/>
+      </w:r>
+      <w:r>
+        <w:rPr>
+          <w:rFonts w:ascii="Arial" w:eastAsia="Times New Roman" w:hAnsi="Arial" w:cs="Arial"/>
+          <w:color w:val="000000"/>
+          <w:sz w:val="21"/>
+          <w:szCs w:val="21"/>
+          <w:shd w:val="clear" w:color="auto" w:fill="FFFFFF"/>
+        </w:rPr>
+        <w:t>Pretty pretty please if you ever ever feel </w:t>
+      </w:r>
+      <w:r>
+        <w:rPr>
+          <w:rFonts w:ascii="Arial" w:eastAsia="Times New Roman" w:hAnsi="Arial" w:cs="Arial"/>
+          <w:color w:val="000000"/>
+          <w:sz w:val="21"/>
+          <w:szCs w:val="21"/>
+        </w:rPr>
+        <w:br/>
+      </w:r>
+      <w:r>
+        <w:rPr>
+          <w:rFonts w:ascii="Arial" w:eastAsia="Times New Roman" w:hAnsi="Arial" w:cs="Arial"/>
+          <w:color w:val="000000"/>
+          <w:sz w:val="21"/>
+          <w:szCs w:val="21"/>
+          <w:shd w:val="clear" w:color="auto" w:fill="FFFFFF"/>
+        </w:rPr>
+        <w:t>Like you’re nothing you’re fuckin’ perfect, to me </w:t>
+      </w:r>
+      <w:r>
+        <w:rPr>
+          <w:rFonts w:ascii="Arial" w:eastAsia="Times New Roman" w:hAnsi="Arial" w:cs="Arial"/>
+          <w:color w:val="000000"/>
+          <w:sz w:val="21"/>
+          <w:szCs w:val="21"/>
+        </w:rPr>
+        <w:br/>
+      </w:r>
+      <w:r>
+        <w:rPr>
+          <w:rFonts w:ascii="Arial" w:eastAsia="Times New Roman" w:hAnsi="Arial" w:cs="Arial"/>
+          <w:color w:val="000000"/>
+          <w:sz w:val="21"/>
+          <w:szCs w:val="21"/>
+          <w:shd w:val="clear" w:color="auto" w:fill="FFFFFF"/>
+        </w:rPr>
+        <w:t>You’re perfect </w:t>
+      </w:r>
+      <w:r>
+        <w:rPr>
+          <w:rFonts w:ascii="Arial" w:eastAsia="Times New Roman" w:hAnsi="Arial" w:cs="Arial"/>
+          <w:color w:val="000000"/>
+          <w:sz w:val="21"/>
+          <w:szCs w:val="21"/>
+        </w:rPr>
+        <w:br/>
+      </w:r>
+      <w:r>
+        <w:rPr>
+          <w:rFonts w:ascii="Arial" w:eastAsia="Times New Roman" w:hAnsi="Arial" w:cs="Arial"/>
+          <w:color w:val="000000"/>
+          <w:sz w:val="21"/>
+          <w:szCs w:val="21"/>
+          <w:shd w:val="clear" w:color="auto" w:fill="FFFFFF"/>
+        </w:rPr>
+        <w:t>You’re perfect </w:t>
+      </w:r>
+      <w:r>
+        <w:rPr>
+          <w:rFonts w:ascii="Arial" w:eastAsia="Times New Roman" w:hAnsi="Arial" w:cs="Arial"/>
+          <w:color w:val="000000"/>
+          <w:sz w:val="21"/>
+          <w:szCs w:val="21"/>
+        </w:rPr>
+        <w:br/>
+      </w:r>
+      <w:r>
+        <w:rPr>
+          <w:rFonts w:ascii="Arial" w:eastAsia="Times New Roman" w:hAnsi="Arial" w:cs="Arial"/>
+          <w:color w:val="000000"/>
+          <w:sz w:val="21"/>
+          <w:szCs w:val="21"/>
+          <w:shd w:val="clear" w:color="auto" w:fill="FFFFFF"/>
+        </w:rPr>
+        <w:t>Pretty, pretty please don’t you ever </w:t>
+      </w:r>
+      <w:r>
+        <w:rPr>
+          <w:rFonts w:ascii="Arial" w:eastAsia="Times New Roman" w:hAnsi="Arial" w:cs="Arial"/>
+          <w:color w:val="000000"/>
+          <w:sz w:val="21"/>
+          <w:szCs w:val="21"/>
+        </w:rPr>
+        <w:br/>
+      </w:r>
+      <w:r>
+        <w:rPr>
+          <w:rFonts w:ascii="Arial" w:eastAsia="Times New Roman" w:hAnsi="Arial" w:cs="Arial"/>
+          <w:color w:val="000000"/>
+          <w:sz w:val="21"/>
+          <w:szCs w:val="21"/>
+          <w:shd w:val="clear" w:color="auto" w:fill="FFFFFF"/>
+        </w:rPr>
+        <w:t>ever feel like you’re less then, fucking perfect </w:t>
+      </w:r>
+      <w:r>
+        <w:rPr>
+          <w:rFonts w:ascii="Arial" w:eastAsia="Times New Roman" w:hAnsi="Arial" w:cs="Arial"/>
+          <w:color w:val="000000"/>
+          <w:sz w:val="21"/>
+          <w:szCs w:val="21"/>
+        </w:rPr>
+        <w:br/>
+      </w:r>
+      <w:r>
+        <w:rPr>
+          <w:rFonts w:ascii="Arial" w:eastAsia="Times New Roman" w:hAnsi="Arial" w:cs="Arial"/>
+          <w:color w:val="000000"/>
+          <w:sz w:val="21"/>
+          <w:szCs w:val="21"/>
+          <w:shd w:val="clear" w:color="auto" w:fill="FFFFFF"/>
+        </w:rPr>
+        <w:t>Pretty, pretty please if you ever </w:t>
+      </w:r>
+      <w:r>
+        <w:rPr>
+          <w:rFonts w:ascii="Arial" w:eastAsia="Times New Roman" w:hAnsi="Arial" w:cs="Arial"/>
+          <w:color w:val="000000"/>
+          <w:sz w:val="21"/>
+          <w:szCs w:val="21"/>
+        </w:rPr>
+        <w:br/>
+      </w:r>
+      <w:r>
+        <w:rPr>
+          <w:rFonts w:ascii="Arial" w:eastAsia="Times New Roman" w:hAnsi="Arial" w:cs="Arial"/>
+          <w:color w:val="000000"/>
+          <w:sz w:val="21"/>
+          <w:szCs w:val="21"/>
+          <w:shd w:val="clear" w:color="auto" w:fill="FFFFFF"/>
+        </w:rPr>
+        <w:t>ever feel like you’re nothing </w:t>
+      </w:r>
+      <w:r>
+        <w:rPr>
+          <w:rFonts w:ascii="Arial" w:eastAsia="Times New Roman" w:hAnsi="Arial" w:cs="Arial"/>
+          <w:color w:val="000000"/>
+          <w:sz w:val="21"/>
+          <w:szCs w:val="21"/>
+        </w:rPr>
+        <w:br/>
+      </w:r>
+      <w:r>
+        <w:rPr>
+          <w:rFonts w:ascii="Arial" w:eastAsia="Times New Roman" w:hAnsi="Arial" w:cs="Arial"/>
+          <w:color w:val="000000"/>
+          <w:sz w:val="21"/>
+          <w:szCs w:val="21"/>
+          <w:shd w:val="clear" w:color="auto" w:fill="FFFFFF"/>
+        </w:rPr>
+        <w:t>you’re fucking perfect to me</w:t>
+      </w:r>
+    </w:p>
+    <w:p>
       <w:bookmarkStart w:id="0" w:name="_GoBack"/>
       <w:bookmarkEnd w:id="0"/>
     </w:p>
@@ -202,6 +2860,11 @@
     <w:semiHidden/>
     <w:unhideWhenUsed/>
   </w:style>
+  <w:style w:type="character" w:customStyle="1" w:styleId="apple-converted-space">
+    <w:name w:val="apple-converted-space"/>
+    <w:basedOn w:val="Fuentedeprrafopredeter"/>
+    <w:rsid w:val="00F6626E"/>
+  </w:style>
 </w:styles>
 </file>
 
@@ -387,6 +3050,11 @@
     <w:uiPriority w:val="99"/>
     <w:semiHidden/>
     <w:unhideWhenUsed/>
+  </w:style>
+  <w:style w:type="character" w:customStyle="1" w:styleId="apple-converted-space">
+    <w:name w:val="apple-converted-space"/>
+    <w:basedOn w:val="Fuentedeprrafopredeter"/>
+    <w:rsid w:val="00F6626E"/>
   </w:style>
 </w:styles>
 </file>

</xml_diff>

<commit_message>
Escribir la cancion SOÑARE DV
</commit_message>
<xml_diff>
--- a/Documento2.docx
+++ b/Documento2.docx
@@ -4,11 +4,1049 @@
   <w:body>
     <w:p>
       <w:r>
-        <w:t>Cara de papa</w:t>
+        <w:t>soñare</w:t>
+      </w:r>
+    </w:p>
+    <w:p/>
+    <w:p>
+      <w:pPr>
+        <w:rPr>
+          <w:rFonts w:ascii="Times" w:eastAsia="Times New Roman" w:hAnsi="Times" w:cs="Times New Roman"/>
+          <w:sz w:val="20"/>
+          <w:szCs w:val="20"/>
+        </w:rPr>
+      </w:pPr>
+      <w:r>
+        <w:rPr>
+          <w:rFonts w:ascii="Arial" w:eastAsia="Times New Roman" w:hAnsi="Arial" w:cs="Times New Roman"/>
+          <w:color w:val="000000"/>
+          <w:sz w:val="21"/>
+          <w:szCs w:val="21"/>
+          <w:shd w:val="clear" w:color="auto" w:fill="FFFFFF"/>
+        </w:rPr>
+        <w:t xml:space="preserve">Se que un </w:t>
+      </w:r>
+      <w:proofErr w:type="spellStart"/>
+      <w:r>
+        <w:rPr>
+          <w:rFonts w:ascii="Arial" w:eastAsia="Times New Roman" w:hAnsi="Arial" w:cs="Times New Roman"/>
+          <w:color w:val="000000"/>
+          <w:sz w:val="21"/>
+          <w:szCs w:val="21"/>
+          <w:shd w:val="clear" w:color="auto" w:fill="FFFFFF"/>
+        </w:rPr>
+        <w:t>dia</w:t>
+      </w:r>
+      <w:proofErr w:type="spellEnd"/>
+      <w:r>
+        <w:rPr>
+          <w:rFonts w:ascii="Arial" w:eastAsia="Times New Roman" w:hAnsi="Arial" w:cs="Times New Roman"/>
+          <w:color w:val="000000"/>
+          <w:sz w:val="21"/>
+          <w:szCs w:val="21"/>
+          <w:shd w:val="clear" w:color="auto" w:fill="FFFFFF"/>
+        </w:rPr>
+        <w:t xml:space="preserve"> te dije </w:t>
+      </w:r>
+      <w:r>
+        <w:rPr>
+          <w:rFonts w:ascii="Arial" w:eastAsia="Times New Roman" w:hAnsi="Arial" w:cs="Times New Roman"/>
+          <w:color w:val="000000"/>
+          <w:sz w:val="21"/>
+          <w:szCs w:val="21"/>
+        </w:rPr>
+        <w:br/>
+      </w:r>
+      <w:r>
+        <w:rPr>
+          <w:rFonts w:ascii="Arial" w:eastAsia="Times New Roman" w:hAnsi="Arial" w:cs="Times New Roman"/>
+          <w:color w:val="000000"/>
+          <w:sz w:val="21"/>
+          <w:szCs w:val="21"/>
+          <w:shd w:val="clear" w:color="auto" w:fill="FFFFFF"/>
+        </w:rPr>
+        <w:t xml:space="preserve">que </w:t>
+      </w:r>
+      <w:proofErr w:type="spellStart"/>
+      <w:r>
+        <w:rPr>
+          <w:rFonts w:ascii="Arial" w:eastAsia="Times New Roman" w:hAnsi="Arial" w:cs="Times New Roman"/>
+          <w:color w:val="000000"/>
+          <w:sz w:val="21"/>
+          <w:szCs w:val="21"/>
+          <w:shd w:val="clear" w:color="auto" w:fill="FFFFFF"/>
+        </w:rPr>
+        <w:t>jamas</w:t>
+      </w:r>
+      <w:proofErr w:type="spellEnd"/>
+      <w:r>
+        <w:rPr>
+          <w:rFonts w:ascii="Arial" w:eastAsia="Times New Roman" w:hAnsi="Arial" w:cs="Times New Roman"/>
+          <w:color w:val="000000"/>
+          <w:sz w:val="21"/>
+          <w:szCs w:val="21"/>
+          <w:shd w:val="clear" w:color="auto" w:fill="FFFFFF"/>
+        </w:rPr>
+        <w:t xml:space="preserve"> iba a fallarte pero hoy, </w:t>
+      </w:r>
+      <w:r>
+        <w:rPr>
+          <w:rFonts w:ascii="Arial" w:eastAsia="Times New Roman" w:hAnsi="Arial" w:cs="Times New Roman"/>
+          <w:color w:val="000000"/>
+          <w:sz w:val="21"/>
+          <w:szCs w:val="21"/>
+        </w:rPr>
+        <w:br/>
+      </w:r>
+      <w:r>
+        <w:rPr>
+          <w:rFonts w:ascii="Arial" w:eastAsia="Times New Roman" w:hAnsi="Arial" w:cs="Times New Roman"/>
+          <w:color w:val="000000"/>
+          <w:sz w:val="21"/>
+          <w:szCs w:val="21"/>
+          <w:shd w:val="clear" w:color="auto" w:fill="FFFFFF"/>
+        </w:rPr>
+        <w:t>no se ni en donde estoy menos a donde voy, </w:t>
+      </w:r>
+      <w:r>
+        <w:rPr>
+          <w:rFonts w:ascii="Arial" w:eastAsia="Times New Roman" w:hAnsi="Arial" w:cs="Times New Roman"/>
+          <w:color w:val="000000"/>
+          <w:sz w:val="21"/>
+          <w:szCs w:val="21"/>
+        </w:rPr>
+        <w:br/>
+      </w:r>
+      <w:r>
+        <w:rPr>
+          <w:rFonts w:ascii="Arial" w:eastAsia="Times New Roman" w:hAnsi="Arial" w:cs="Times New Roman"/>
+          <w:color w:val="000000"/>
+          <w:sz w:val="21"/>
+          <w:szCs w:val="21"/>
+          <w:shd w:val="clear" w:color="auto" w:fill="FFFFFF"/>
+        </w:rPr>
+        <w:t>y es mas que curarme estas drogas </w:t>
+      </w:r>
+      <w:r>
+        <w:rPr>
+          <w:rFonts w:ascii="Arial" w:eastAsia="Times New Roman" w:hAnsi="Arial" w:cs="Times New Roman"/>
+          <w:color w:val="000000"/>
+          <w:sz w:val="21"/>
+          <w:szCs w:val="21"/>
+        </w:rPr>
+        <w:br/>
+      </w:r>
+      <w:r>
+        <w:rPr>
+          <w:rFonts w:ascii="Arial" w:eastAsia="Times New Roman" w:hAnsi="Arial" w:cs="Times New Roman"/>
+          <w:color w:val="000000"/>
+          <w:sz w:val="21"/>
+          <w:szCs w:val="21"/>
+          <w:shd w:val="clear" w:color="auto" w:fill="FFFFFF"/>
+        </w:rPr>
+        <w:t>solo logran enfermarme mas… </w:t>
+      </w:r>
+      <w:r>
+        <w:rPr>
+          <w:rFonts w:ascii="Arial" w:eastAsia="Times New Roman" w:hAnsi="Arial" w:cs="Times New Roman"/>
+          <w:color w:val="000000"/>
+          <w:sz w:val="21"/>
+          <w:szCs w:val="21"/>
+        </w:rPr>
+        <w:br/>
+      </w:r>
+      <w:r>
+        <w:rPr>
+          <w:rFonts w:ascii="Arial" w:eastAsia="Times New Roman" w:hAnsi="Arial" w:cs="Times New Roman"/>
+          <w:color w:val="000000"/>
+          <w:sz w:val="21"/>
+          <w:szCs w:val="21"/>
+          <w:shd w:val="clear" w:color="auto" w:fill="FFFFFF"/>
+        </w:rPr>
+        <w:t xml:space="preserve">que te </w:t>
+      </w:r>
+      <w:proofErr w:type="spellStart"/>
+      <w:r>
+        <w:rPr>
+          <w:rFonts w:ascii="Arial" w:eastAsia="Times New Roman" w:hAnsi="Arial" w:cs="Times New Roman"/>
+          <w:color w:val="000000"/>
+          <w:sz w:val="21"/>
+          <w:szCs w:val="21"/>
+          <w:shd w:val="clear" w:color="auto" w:fill="FFFFFF"/>
+        </w:rPr>
+        <w:t>esxtraña</w:t>
+      </w:r>
+      <w:proofErr w:type="spellEnd"/>
+      <w:r>
+        <w:rPr>
+          <w:rFonts w:ascii="Arial" w:eastAsia="Times New Roman" w:hAnsi="Arial" w:cs="Times New Roman"/>
+          <w:color w:val="000000"/>
+          <w:sz w:val="21"/>
+          <w:szCs w:val="21"/>
+          <w:shd w:val="clear" w:color="auto" w:fill="FFFFFF"/>
+        </w:rPr>
+        <w:t xml:space="preserve"> q mañana pueda ser un poco peor, </w:t>
+      </w:r>
+      <w:r>
+        <w:rPr>
+          <w:rFonts w:ascii="Arial" w:eastAsia="Times New Roman" w:hAnsi="Arial" w:cs="Times New Roman"/>
+          <w:color w:val="000000"/>
+          <w:sz w:val="21"/>
+          <w:szCs w:val="21"/>
+        </w:rPr>
+        <w:br/>
+      </w:r>
+      <w:proofErr w:type="spellStart"/>
+      <w:r>
+        <w:rPr>
+          <w:rFonts w:ascii="Arial" w:eastAsia="Times New Roman" w:hAnsi="Arial" w:cs="Times New Roman"/>
+          <w:color w:val="000000"/>
+          <w:sz w:val="21"/>
+          <w:szCs w:val="21"/>
+          <w:shd w:val="clear" w:color="auto" w:fill="FFFFFF"/>
+        </w:rPr>
+        <w:t>sere</w:t>
+      </w:r>
+      <w:proofErr w:type="spellEnd"/>
+      <w:r>
+        <w:rPr>
+          <w:rFonts w:ascii="Arial" w:eastAsia="Times New Roman" w:hAnsi="Arial" w:cs="Times New Roman"/>
+          <w:color w:val="000000"/>
+          <w:sz w:val="21"/>
+          <w:szCs w:val="21"/>
+          <w:shd w:val="clear" w:color="auto" w:fill="FFFFFF"/>
+        </w:rPr>
+        <w:t xml:space="preserve"> frio pero honesto cada vez que yo te digo que </w:t>
+      </w:r>
+      <w:r>
+        <w:rPr>
+          <w:rFonts w:ascii="Arial" w:eastAsia="Times New Roman" w:hAnsi="Arial" w:cs="Times New Roman"/>
+          <w:color w:val="000000"/>
+          <w:sz w:val="21"/>
+          <w:szCs w:val="21"/>
+        </w:rPr>
+        <w:br/>
+      </w:r>
+      <w:r>
+        <w:rPr>
+          <w:rFonts w:ascii="Arial" w:eastAsia="Times New Roman" w:hAnsi="Arial" w:cs="Times New Roman"/>
+          <w:color w:val="000000"/>
+          <w:sz w:val="21"/>
+          <w:szCs w:val="21"/>
+        </w:rPr>
+        <w:br/>
+      </w:r>
+      <w:r>
+        <w:rPr>
+          <w:rFonts w:ascii="Arial" w:eastAsia="Times New Roman" w:hAnsi="Arial" w:cs="Times New Roman"/>
+          <w:color w:val="000000"/>
+          <w:sz w:val="21"/>
+          <w:szCs w:val="21"/>
+          <w:shd w:val="clear" w:color="auto" w:fill="FFFFFF"/>
+        </w:rPr>
+        <w:t>No puedo prometer un “por siempre” </w:t>
+      </w:r>
+      <w:r>
+        <w:rPr>
+          <w:rFonts w:ascii="Arial" w:eastAsia="Times New Roman" w:hAnsi="Arial" w:cs="Times New Roman"/>
+          <w:color w:val="000000"/>
+          <w:sz w:val="21"/>
+          <w:szCs w:val="21"/>
+        </w:rPr>
+        <w:br/>
+      </w:r>
+      <w:r>
+        <w:rPr>
+          <w:rFonts w:ascii="Arial" w:eastAsia="Times New Roman" w:hAnsi="Arial" w:cs="Times New Roman"/>
+          <w:color w:val="000000"/>
+          <w:sz w:val="21"/>
+          <w:szCs w:val="21"/>
+          <w:shd w:val="clear" w:color="auto" w:fill="FFFFFF"/>
+        </w:rPr>
+        <w:t>ni siquiera se si puedo un “hoy”, </w:t>
+      </w:r>
+      <w:r>
+        <w:rPr>
+          <w:rFonts w:ascii="Arial" w:eastAsia="Times New Roman" w:hAnsi="Arial" w:cs="Times New Roman"/>
+          <w:color w:val="000000"/>
+          <w:sz w:val="21"/>
+          <w:szCs w:val="21"/>
+        </w:rPr>
+        <w:br/>
+      </w:r>
+      <w:r>
+        <w:rPr>
+          <w:rFonts w:ascii="Arial" w:eastAsia="Times New Roman" w:hAnsi="Arial" w:cs="Times New Roman"/>
+          <w:color w:val="000000"/>
+          <w:sz w:val="21"/>
+          <w:szCs w:val="21"/>
+          <w:shd w:val="clear" w:color="auto" w:fill="FFFFFF"/>
+        </w:rPr>
+        <w:t xml:space="preserve">todo lo que diga esta noche </w:t>
+      </w:r>
+      <w:proofErr w:type="spellStart"/>
+      <w:r>
+        <w:rPr>
+          <w:rFonts w:ascii="Arial" w:eastAsia="Times New Roman" w:hAnsi="Arial" w:cs="Times New Roman"/>
+          <w:color w:val="000000"/>
+          <w:sz w:val="21"/>
+          <w:szCs w:val="21"/>
+          <w:shd w:val="clear" w:color="auto" w:fill="FFFFFF"/>
+        </w:rPr>
+        <w:t>olvidalo</w:t>
+      </w:r>
+      <w:proofErr w:type="spellEnd"/>
+      <w:r>
+        <w:rPr>
+          <w:rFonts w:ascii="Arial" w:eastAsia="Times New Roman" w:hAnsi="Arial" w:cs="Times New Roman"/>
+          <w:color w:val="000000"/>
+          <w:sz w:val="21"/>
+          <w:szCs w:val="21"/>
+          <w:shd w:val="clear" w:color="auto" w:fill="FFFFFF"/>
+        </w:rPr>
+        <w:t>… </w:t>
+      </w:r>
+      <w:r>
+        <w:rPr>
+          <w:rFonts w:ascii="Arial" w:eastAsia="Times New Roman" w:hAnsi="Arial" w:cs="Times New Roman"/>
+          <w:color w:val="000000"/>
+          <w:sz w:val="21"/>
+          <w:szCs w:val="21"/>
+        </w:rPr>
+        <w:br/>
       </w:r>
       <w:bookmarkStart w:id="0" w:name="_GoBack"/>
       <w:bookmarkEnd w:id="0"/>
+      <w:r>
+        <w:rPr>
+          <w:rFonts w:ascii="Arial" w:eastAsia="Times New Roman" w:hAnsi="Arial" w:cs="Times New Roman"/>
+          <w:color w:val="000000"/>
+          <w:sz w:val="21"/>
+          <w:szCs w:val="21"/>
+        </w:rPr>
+        <w:br/>
+      </w:r>
+      <w:r>
+        <w:rPr>
+          <w:rFonts w:ascii="Arial" w:eastAsia="Times New Roman" w:hAnsi="Arial" w:cs="Times New Roman"/>
+          <w:color w:val="000000"/>
+          <w:sz w:val="21"/>
+          <w:szCs w:val="21"/>
+          <w:shd w:val="clear" w:color="auto" w:fill="FFFFFF"/>
+        </w:rPr>
+        <w:t>Soñare contigo si puedo dormir, </w:t>
+      </w:r>
+      <w:r>
+        <w:rPr>
+          <w:rFonts w:ascii="Arial" w:eastAsia="Times New Roman" w:hAnsi="Arial" w:cs="Times New Roman"/>
+          <w:color w:val="000000"/>
+          <w:sz w:val="21"/>
+          <w:szCs w:val="21"/>
+        </w:rPr>
+        <w:br/>
+      </w:r>
+      <w:r>
+        <w:rPr>
+          <w:rFonts w:ascii="Arial" w:eastAsia="Times New Roman" w:hAnsi="Arial" w:cs="Times New Roman"/>
+          <w:color w:val="000000"/>
+          <w:sz w:val="21"/>
+          <w:szCs w:val="21"/>
+          <w:shd w:val="clear" w:color="auto" w:fill="FFFFFF"/>
+        </w:rPr>
+        <w:t xml:space="preserve">las noches son largas desde aquel </w:t>
+      </w:r>
+      <w:proofErr w:type="spellStart"/>
+      <w:r>
+        <w:rPr>
+          <w:rFonts w:ascii="Arial" w:eastAsia="Times New Roman" w:hAnsi="Arial" w:cs="Times New Roman"/>
+          <w:color w:val="000000"/>
+          <w:sz w:val="21"/>
+          <w:szCs w:val="21"/>
+          <w:shd w:val="clear" w:color="auto" w:fill="FFFFFF"/>
+        </w:rPr>
+        <w:t>dia</w:t>
+      </w:r>
+      <w:proofErr w:type="spellEnd"/>
+      <w:r>
+        <w:rPr>
+          <w:rFonts w:ascii="Arial" w:eastAsia="Times New Roman" w:hAnsi="Arial" w:cs="Times New Roman"/>
+          <w:color w:val="000000"/>
+          <w:sz w:val="21"/>
+          <w:szCs w:val="21"/>
+          <w:shd w:val="clear" w:color="auto" w:fill="FFFFFF"/>
+        </w:rPr>
+        <w:t> </w:t>
+      </w:r>
+      <w:r>
+        <w:rPr>
+          <w:rFonts w:ascii="Arial" w:eastAsia="Times New Roman" w:hAnsi="Arial" w:cs="Times New Roman"/>
+          <w:color w:val="000000"/>
+          <w:sz w:val="21"/>
+          <w:szCs w:val="21"/>
+        </w:rPr>
+        <w:br/>
+      </w:r>
+      <w:r>
+        <w:rPr>
+          <w:rFonts w:ascii="Arial" w:eastAsia="Times New Roman" w:hAnsi="Arial" w:cs="Times New Roman"/>
+          <w:color w:val="000000"/>
+          <w:sz w:val="21"/>
+          <w:szCs w:val="21"/>
+          <w:shd w:val="clear" w:color="auto" w:fill="FFFFFF"/>
+        </w:rPr>
+        <w:t xml:space="preserve">en el que yo te </w:t>
+      </w:r>
+      <w:proofErr w:type="spellStart"/>
+      <w:r>
+        <w:rPr>
+          <w:rFonts w:ascii="Arial" w:eastAsia="Times New Roman" w:hAnsi="Arial" w:cs="Times New Roman"/>
+          <w:color w:val="000000"/>
+          <w:sz w:val="21"/>
+          <w:szCs w:val="21"/>
+          <w:shd w:val="clear" w:color="auto" w:fill="FFFFFF"/>
+        </w:rPr>
+        <w:t>conoci</w:t>
+      </w:r>
+      <w:proofErr w:type="spellEnd"/>
+      <w:r>
+        <w:rPr>
+          <w:rFonts w:ascii="Arial" w:eastAsia="Times New Roman" w:hAnsi="Arial" w:cs="Times New Roman"/>
+          <w:color w:val="000000"/>
+          <w:sz w:val="21"/>
+          <w:szCs w:val="21"/>
+          <w:shd w:val="clear" w:color="auto" w:fill="FFFFFF"/>
+        </w:rPr>
+        <w:t>… </w:t>
+      </w:r>
+      <w:r>
+        <w:rPr>
+          <w:rFonts w:ascii="Arial" w:eastAsia="Times New Roman" w:hAnsi="Arial" w:cs="Times New Roman"/>
+          <w:color w:val="000000"/>
+          <w:sz w:val="21"/>
+          <w:szCs w:val="21"/>
+        </w:rPr>
+        <w:br/>
+      </w:r>
+      <w:r>
+        <w:rPr>
+          <w:rFonts w:ascii="Arial" w:eastAsia="Times New Roman" w:hAnsi="Arial" w:cs="Times New Roman"/>
+          <w:color w:val="000000"/>
+          <w:sz w:val="21"/>
+          <w:szCs w:val="21"/>
+        </w:rPr>
+        <w:br/>
+      </w:r>
+      <w:r>
+        <w:rPr>
+          <w:rFonts w:ascii="Arial" w:eastAsia="Times New Roman" w:hAnsi="Arial" w:cs="Times New Roman"/>
+          <w:color w:val="000000"/>
+          <w:sz w:val="21"/>
+          <w:szCs w:val="21"/>
+          <w:shd w:val="clear" w:color="auto" w:fill="FFFFFF"/>
+        </w:rPr>
+        <w:t xml:space="preserve">O </w:t>
+      </w:r>
+      <w:proofErr w:type="spellStart"/>
+      <w:r>
+        <w:rPr>
+          <w:rFonts w:ascii="Arial" w:eastAsia="Times New Roman" w:hAnsi="Arial" w:cs="Times New Roman"/>
+          <w:color w:val="000000"/>
+          <w:sz w:val="21"/>
+          <w:szCs w:val="21"/>
+          <w:shd w:val="clear" w:color="auto" w:fill="FFFFFF"/>
+        </w:rPr>
+        <w:t>naci</w:t>
+      </w:r>
+      <w:proofErr w:type="spellEnd"/>
+      <w:r>
+        <w:rPr>
+          <w:rFonts w:ascii="Arial" w:eastAsia="Times New Roman" w:hAnsi="Arial" w:cs="Times New Roman"/>
+          <w:color w:val="000000"/>
+          <w:sz w:val="21"/>
+          <w:szCs w:val="21"/>
+          <w:shd w:val="clear" w:color="auto" w:fill="FFFFFF"/>
+        </w:rPr>
+        <w:t xml:space="preserve"> enamorado o en verdad nunca lo he estado </w:t>
+      </w:r>
+      <w:r>
+        <w:rPr>
+          <w:rFonts w:ascii="Arial" w:eastAsia="Times New Roman" w:hAnsi="Arial" w:cs="Times New Roman"/>
+          <w:color w:val="000000"/>
+          <w:sz w:val="21"/>
+          <w:szCs w:val="21"/>
+        </w:rPr>
+        <w:br/>
+      </w:r>
+      <w:r>
+        <w:rPr>
+          <w:rFonts w:ascii="Arial" w:eastAsia="Times New Roman" w:hAnsi="Arial" w:cs="Times New Roman"/>
+          <w:color w:val="000000"/>
+          <w:sz w:val="21"/>
+          <w:szCs w:val="21"/>
+          <w:shd w:val="clear" w:color="auto" w:fill="FFFFFF"/>
+        </w:rPr>
+        <w:t xml:space="preserve">y no es que no crea en el amor simplemente </w:t>
+      </w:r>
+      <w:proofErr w:type="spellStart"/>
+      <w:r>
+        <w:rPr>
+          <w:rFonts w:ascii="Arial" w:eastAsia="Times New Roman" w:hAnsi="Arial" w:cs="Times New Roman"/>
+          <w:color w:val="000000"/>
+          <w:sz w:val="21"/>
+          <w:szCs w:val="21"/>
+          <w:shd w:val="clear" w:color="auto" w:fill="FFFFFF"/>
+        </w:rPr>
+        <w:t>asi</w:t>
+      </w:r>
+      <w:proofErr w:type="spellEnd"/>
+      <w:r>
+        <w:rPr>
+          <w:rFonts w:ascii="Arial" w:eastAsia="Times New Roman" w:hAnsi="Arial" w:cs="Times New Roman"/>
+          <w:color w:val="000000"/>
+          <w:sz w:val="21"/>
+          <w:szCs w:val="21"/>
+          <w:shd w:val="clear" w:color="auto" w:fill="FFFFFF"/>
+        </w:rPr>
+        <w:t xml:space="preserve"> soy . </w:t>
+      </w:r>
+      <w:r>
+        <w:rPr>
+          <w:rFonts w:ascii="Arial" w:eastAsia="Times New Roman" w:hAnsi="Arial" w:cs="Times New Roman"/>
+          <w:color w:val="000000"/>
+          <w:sz w:val="21"/>
+          <w:szCs w:val="21"/>
+        </w:rPr>
+        <w:br/>
+      </w:r>
+      <w:r>
+        <w:rPr>
+          <w:rFonts w:ascii="Arial" w:eastAsia="Times New Roman" w:hAnsi="Arial" w:cs="Times New Roman"/>
+          <w:color w:val="000000"/>
+          <w:sz w:val="21"/>
+          <w:szCs w:val="21"/>
+          <w:shd w:val="clear" w:color="auto" w:fill="FFFFFF"/>
+        </w:rPr>
+        <w:t>Si decir “mañana” es predecir y decir “perfecto” es mentir </w:t>
+      </w:r>
+      <w:r>
+        <w:rPr>
+          <w:rFonts w:ascii="Arial" w:eastAsia="Times New Roman" w:hAnsi="Arial" w:cs="Times New Roman"/>
+          <w:color w:val="000000"/>
+          <w:sz w:val="21"/>
+          <w:szCs w:val="21"/>
+        </w:rPr>
+        <w:br/>
+      </w:r>
+      <w:r>
+        <w:rPr>
+          <w:rFonts w:ascii="Arial" w:eastAsia="Times New Roman" w:hAnsi="Arial" w:cs="Times New Roman"/>
+          <w:color w:val="000000"/>
+          <w:sz w:val="21"/>
+          <w:szCs w:val="21"/>
+          <w:shd w:val="clear" w:color="auto" w:fill="FFFFFF"/>
+        </w:rPr>
+        <w:t>porque no mejor sentir estos labios, estas manos </w:t>
+      </w:r>
+      <w:r>
+        <w:rPr>
+          <w:rFonts w:ascii="Arial" w:eastAsia="Times New Roman" w:hAnsi="Arial" w:cs="Times New Roman"/>
+          <w:color w:val="000000"/>
+          <w:sz w:val="21"/>
+          <w:szCs w:val="21"/>
+        </w:rPr>
+        <w:br/>
+      </w:r>
+      <w:r>
+        <w:rPr>
+          <w:rFonts w:ascii="Arial" w:eastAsia="Times New Roman" w:hAnsi="Arial" w:cs="Times New Roman"/>
+          <w:color w:val="000000"/>
+          <w:sz w:val="21"/>
+          <w:szCs w:val="21"/>
+          <w:shd w:val="clear" w:color="auto" w:fill="FFFFFF"/>
+        </w:rPr>
+        <w:t xml:space="preserve">que no paran aunque estoy tan </w:t>
+      </w:r>
+      <w:proofErr w:type="spellStart"/>
+      <w:r>
+        <w:rPr>
+          <w:rFonts w:ascii="Arial" w:eastAsia="Times New Roman" w:hAnsi="Arial" w:cs="Times New Roman"/>
+          <w:color w:val="000000"/>
+          <w:sz w:val="21"/>
+          <w:szCs w:val="21"/>
+          <w:shd w:val="clear" w:color="auto" w:fill="FFFFFF"/>
+        </w:rPr>
+        <w:t>debil</w:t>
+      </w:r>
+      <w:proofErr w:type="spellEnd"/>
+      <w:r>
+        <w:rPr>
+          <w:rFonts w:ascii="Arial" w:eastAsia="Times New Roman" w:hAnsi="Arial" w:cs="Times New Roman"/>
+          <w:color w:val="000000"/>
+          <w:sz w:val="21"/>
+          <w:szCs w:val="21"/>
+          <w:shd w:val="clear" w:color="auto" w:fill="FFFFFF"/>
+        </w:rPr>
+        <w:t xml:space="preserve"> de intentarlo y fallar tanto, </w:t>
+      </w:r>
+      <w:r>
+        <w:rPr>
+          <w:rFonts w:ascii="Arial" w:eastAsia="Times New Roman" w:hAnsi="Arial" w:cs="Times New Roman"/>
+          <w:color w:val="000000"/>
+          <w:sz w:val="21"/>
+          <w:szCs w:val="21"/>
+        </w:rPr>
+        <w:br/>
+      </w:r>
+      <w:r>
+        <w:rPr>
+          <w:rFonts w:ascii="Arial" w:eastAsia="Times New Roman" w:hAnsi="Arial" w:cs="Times New Roman"/>
+          <w:color w:val="000000"/>
+          <w:sz w:val="21"/>
+          <w:szCs w:val="21"/>
+          <w:shd w:val="clear" w:color="auto" w:fill="FFFFFF"/>
+        </w:rPr>
+        <w:t>las marcas en mis brazos dicen: </w:t>
+      </w:r>
+      <w:r>
+        <w:rPr>
+          <w:rFonts w:ascii="Arial" w:eastAsia="Times New Roman" w:hAnsi="Arial" w:cs="Times New Roman"/>
+          <w:color w:val="000000"/>
+          <w:sz w:val="21"/>
+          <w:szCs w:val="21"/>
+        </w:rPr>
+        <w:br/>
+      </w:r>
+      <w:r>
+        <w:rPr>
+          <w:rFonts w:ascii="Arial" w:eastAsia="Times New Roman" w:hAnsi="Arial" w:cs="Times New Roman"/>
+          <w:color w:val="000000"/>
+          <w:sz w:val="21"/>
+          <w:szCs w:val="21"/>
+        </w:rPr>
+        <w:br/>
+      </w:r>
+      <w:r>
+        <w:rPr>
+          <w:rFonts w:ascii="Arial" w:eastAsia="Times New Roman" w:hAnsi="Arial" w:cs="Times New Roman"/>
+          <w:color w:val="000000"/>
+          <w:sz w:val="21"/>
+          <w:szCs w:val="21"/>
+          <w:shd w:val="clear" w:color="auto" w:fill="FFFFFF"/>
+        </w:rPr>
+        <w:t>No puedo prometer un “por siempre” </w:t>
+      </w:r>
+      <w:r>
+        <w:rPr>
+          <w:rFonts w:ascii="Arial" w:eastAsia="Times New Roman" w:hAnsi="Arial" w:cs="Times New Roman"/>
+          <w:color w:val="000000"/>
+          <w:sz w:val="21"/>
+          <w:szCs w:val="21"/>
+        </w:rPr>
+        <w:br/>
+      </w:r>
+      <w:r>
+        <w:rPr>
+          <w:rFonts w:ascii="Arial" w:eastAsia="Times New Roman" w:hAnsi="Arial" w:cs="Times New Roman"/>
+          <w:color w:val="000000"/>
+          <w:sz w:val="21"/>
+          <w:szCs w:val="21"/>
+          <w:shd w:val="clear" w:color="auto" w:fill="FFFFFF"/>
+        </w:rPr>
+        <w:t>ni siquiera se si puedo un “hoy”, </w:t>
+      </w:r>
+      <w:r>
+        <w:rPr>
+          <w:rFonts w:ascii="Arial" w:eastAsia="Times New Roman" w:hAnsi="Arial" w:cs="Times New Roman"/>
+          <w:color w:val="000000"/>
+          <w:sz w:val="21"/>
+          <w:szCs w:val="21"/>
+        </w:rPr>
+        <w:br/>
+      </w:r>
+      <w:r>
+        <w:rPr>
+          <w:rFonts w:ascii="Arial" w:eastAsia="Times New Roman" w:hAnsi="Arial" w:cs="Times New Roman"/>
+          <w:color w:val="000000"/>
+          <w:sz w:val="21"/>
+          <w:szCs w:val="21"/>
+          <w:shd w:val="clear" w:color="auto" w:fill="FFFFFF"/>
+        </w:rPr>
+        <w:t xml:space="preserve">todo lo que diga esta noche </w:t>
+      </w:r>
+      <w:proofErr w:type="spellStart"/>
+      <w:r>
+        <w:rPr>
+          <w:rFonts w:ascii="Arial" w:eastAsia="Times New Roman" w:hAnsi="Arial" w:cs="Times New Roman"/>
+          <w:color w:val="000000"/>
+          <w:sz w:val="21"/>
+          <w:szCs w:val="21"/>
+          <w:shd w:val="clear" w:color="auto" w:fill="FFFFFF"/>
+        </w:rPr>
+        <w:t>olvidalo</w:t>
+      </w:r>
+      <w:proofErr w:type="spellEnd"/>
+      <w:r>
+        <w:rPr>
+          <w:rFonts w:ascii="Arial" w:eastAsia="Times New Roman" w:hAnsi="Arial" w:cs="Times New Roman"/>
+          <w:color w:val="000000"/>
+          <w:sz w:val="21"/>
+          <w:szCs w:val="21"/>
+          <w:shd w:val="clear" w:color="auto" w:fill="FFFFFF"/>
+        </w:rPr>
+        <w:t>… </w:t>
+      </w:r>
+      <w:r>
+        <w:rPr>
+          <w:rFonts w:ascii="Arial" w:eastAsia="Times New Roman" w:hAnsi="Arial" w:cs="Times New Roman"/>
+          <w:color w:val="000000"/>
+          <w:sz w:val="21"/>
+          <w:szCs w:val="21"/>
+        </w:rPr>
+        <w:br/>
+      </w:r>
+      <w:r>
+        <w:rPr>
+          <w:rFonts w:ascii="Arial" w:eastAsia="Times New Roman" w:hAnsi="Arial" w:cs="Times New Roman"/>
+          <w:color w:val="000000"/>
+          <w:sz w:val="21"/>
+          <w:szCs w:val="21"/>
+        </w:rPr>
+        <w:br/>
+      </w:r>
+      <w:r>
+        <w:rPr>
+          <w:rFonts w:ascii="Arial" w:eastAsia="Times New Roman" w:hAnsi="Arial" w:cs="Times New Roman"/>
+          <w:color w:val="000000"/>
+          <w:sz w:val="21"/>
+          <w:szCs w:val="21"/>
+          <w:shd w:val="clear" w:color="auto" w:fill="FFFFFF"/>
+        </w:rPr>
+        <w:t>Soñare contigo si puedo dormir, </w:t>
+      </w:r>
+      <w:r>
+        <w:rPr>
+          <w:rFonts w:ascii="Arial" w:eastAsia="Times New Roman" w:hAnsi="Arial" w:cs="Times New Roman"/>
+          <w:color w:val="000000"/>
+          <w:sz w:val="21"/>
+          <w:szCs w:val="21"/>
+        </w:rPr>
+        <w:br/>
+      </w:r>
+      <w:r>
+        <w:rPr>
+          <w:rFonts w:ascii="Arial" w:eastAsia="Times New Roman" w:hAnsi="Arial" w:cs="Times New Roman"/>
+          <w:color w:val="000000"/>
+          <w:sz w:val="21"/>
+          <w:szCs w:val="21"/>
+          <w:shd w:val="clear" w:color="auto" w:fill="FFFFFF"/>
+        </w:rPr>
+        <w:t xml:space="preserve">las noches son largas desde aquel </w:t>
+      </w:r>
+      <w:proofErr w:type="spellStart"/>
+      <w:r>
+        <w:rPr>
+          <w:rFonts w:ascii="Arial" w:eastAsia="Times New Roman" w:hAnsi="Arial" w:cs="Times New Roman"/>
+          <w:color w:val="000000"/>
+          <w:sz w:val="21"/>
+          <w:szCs w:val="21"/>
+          <w:shd w:val="clear" w:color="auto" w:fill="FFFFFF"/>
+        </w:rPr>
+        <w:t>dia</w:t>
+      </w:r>
+      <w:proofErr w:type="spellEnd"/>
+      <w:r>
+        <w:rPr>
+          <w:rFonts w:ascii="Arial" w:eastAsia="Times New Roman" w:hAnsi="Arial" w:cs="Times New Roman"/>
+          <w:color w:val="000000"/>
+          <w:sz w:val="21"/>
+          <w:szCs w:val="21"/>
+          <w:shd w:val="clear" w:color="auto" w:fill="FFFFFF"/>
+        </w:rPr>
+        <w:t> </w:t>
+      </w:r>
+      <w:r>
+        <w:rPr>
+          <w:rFonts w:ascii="Arial" w:eastAsia="Times New Roman" w:hAnsi="Arial" w:cs="Times New Roman"/>
+          <w:color w:val="000000"/>
+          <w:sz w:val="21"/>
+          <w:szCs w:val="21"/>
+        </w:rPr>
+        <w:br/>
+      </w:r>
+      <w:r>
+        <w:rPr>
+          <w:rFonts w:ascii="Arial" w:eastAsia="Times New Roman" w:hAnsi="Arial" w:cs="Times New Roman"/>
+          <w:color w:val="000000"/>
+          <w:sz w:val="21"/>
+          <w:szCs w:val="21"/>
+          <w:shd w:val="clear" w:color="auto" w:fill="FFFFFF"/>
+        </w:rPr>
+        <w:t xml:space="preserve">en el que yo te </w:t>
+      </w:r>
+      <w:proofErr w:type="spellStart"/>
+      <w:r>
+        <w:rPr>
+          <w:rFonts w:ascii="Arial" w:eastAsia="Times New Roman" w:hAnsi="Arial" w:cs="Times New Roman"/>
+          <w:color w:val="000000"/>
+          <w:sz w:val="21"/>
+          <w:szCs w:val="21"/>
+          <w:shd w:val="clear" w:color="auto" w:fill="FFFFFF"/>
+        </w:rPr>
+        <w:t>conoci</w:t>
+      </w:r>
+      <w:proofErr w:type="spellEnd"/>
+      <w:r>
+        <w:rPr>
+          <w:rFonts w:ascii="Arial" w:eastAsia="Times New Roman" w:hAnsi="Arial" w:cs="Times New Roman"/>
+          <w:color w:val="000000"/>
+          <w:sz w:val="21"/>
+          <w:szCs w:val="21"/>
+          <w:shd w:val="clear" w:color="auto" w:fill="FFFFFF"/>
+        </w:rPr>
+        <w:t>… </w:t>
+      </w:r>
+      <w:r>
+        <w:rPr>
+          <w:rFonts w:ascii="Arial" w:eastAsia="Times New Roman" w:hAnsi="Arial" w:cs="Times New Roman"/>
+          <w:color w:val="000000"/>
+          <w:sz w:val="21"/>
+          <w:szCs w:val="21"/>
+        </w:rPr>
+        <w:br/>
+      </w:r>
+      <w:r>
+        <w:rPr>
+          <w:rFonts w:ascii="Arial" w:eastAsia="Times New Roman" w:hAnsi="Arial" w:cs="Times New Roman"/>
+          <w:color w:val="000000"/>
+          <w:sz w:val="21"/>
+          <w:szCs w:val="21"/>
+          <w:shd w:val="clear" w:color="auto" w:fill="FFFFFF"/>
+        </w:rPr>
+        <w:t xml:space="preserve">Mi </w:t>
+      </w:r>
+      <w:proofErr w:type="spellStart"/>
+      <w:r>
+        <w:rPr>
+          <w:rFonts w:ascii="Arial" w:eastAsia="Times New Roman" w:hAnsi="Arial" w:cs="Times New Roman"/>
+          <w:color w:val="000000"/>
+          <w:sz w:val="21"/>
+          <w:szCs w:val="21"/>
+          <w:shd w:val="clear" w:color="auto" w:fill="FFFFFF"/>
+        </w:rPr>
+        <w:t>angel</w:t>
+      </w:r>
+      <w:proofErr w:type="spellEnd"/>
+      <w:r>
+        <w:rPr>
+          <w:rFonts w:ascii="Arial" w:eastAsia="Times New Roman" w:hAnsi="Arial" w:cs="Times New Roman"/>
+          <w:color w:val="000000"/>
+          <w:sz w:val="21"/>
+          <w:szCs w:val="21"/>
+          <w:shd w:val="clear" w:color="auto" w:fill="FFFFFF"/>
+        </w:rPr>
+        <w:t xml:space="preserve"> de la guarda aguarda en tu cama </w:t>
+      </w:r>
+      <w:r>
+        <w:rPr>
+          <w:rFonts w:ascii="Arial" w:eastAsia="Times New Roman" w:hAnsi="Arial" w:cs="Times New Roman"/>
+          <w:color w:val="000000"/>
+          <w:sz w:val="21"/>
+          <w:szCs w:val="21"/>
+        </w:rPr>
+        <w:br/>
+      </w:r>
+      <w:r>
+        <w:rPr>
+          <w:rFonts w:ascii="Arial" w:eastAsia="Times New Roman" w:hAnsi="Arial" w:cs="Times New Roman"/>
+          <w:color w:val="000000"/>
+          <w:sz w:val="21"/>
+          <w:szCs w:val="21"/>
+          <w:shd w:val="clear" w:color="auto" w:fill="FFFFFF"/>
+        </w:rPr>
+        <w:t xml:space="preserve">lo </w:t>
+      </w:r>
+      <w:proofErr w:type="spellStart"/>
+      <w:r>
+        <w:rPr>
+          <w:rFonts w:ascii="Arial" w:eastAsia="Times New Roman" w:hAnsi="Arial" w:cs="Times New Roman"/>
+          <w:color w:val="000000"/>
+          <w:sz w:val="21"/>
+          <w:szCs w:val="21"/>
+          <w:shd w:val="clear" w:color="auto" w:fill="FFFFFF"/>
+        </w:rPr>
+        <w:t>envie</w:t>
+      </w:r>
+      <w:proofErr w:type="spellEnd"/>
+      <w:r>
+        <w:rPr>
+          <w:rFonts w:ascii="Arial" w:eastAsia="Times New Roman" w:hAnsi="Arial" w:cs="Times New Roman"/>
+          <w:color w:val="000000"/>
+          <w:sz w:val="21"/>
+          <w:szCs w:val="21"/>
+          <w:shd w:val="clear" w:color="auto" w:fill="FFFFFF"/>
+        </w:rPr>
+        <w:t xml:space="preserve"> a cuidarte, por tu bien alejarte </w:t>
+      </w:r>
+      <w:r>
+        <w:rPr>
+          <w:rFonts w:ascii="Arial" w:eastAsia="Times New Roman" w:hAnsi="Arial" w:cs="Times New Roman"/>
+          <w:color w:val="000000"/>
+          <w:sz w:val="21"/>
+          <w:szCs w:val="21"/>
+        </w:rPr>
+        <w:br/>
+      </w:r>
+      <w:r>
+        <w:rPr>
+          <w:rFonts w:ascii="Arial" w:eastAsia="Times New Roman" w:hAnsi="Arial" w:cs="Times New Roman"/>
+          <w:color w:val="000000"/>
+          <w:sz w:val="21"/>
+          <w:szCs w:val="21"/>
+          <w:shd w:val="clear" w:color="auto" w:fill="FFFFFF"/>
+        </w:rPr>
+        <w:t>para siempre de mi… </w:t>
+      </w:r>
+      <w:r>
+        <w:rPr>
+          <w:rFonts w:ascii="Arial" w:eastAsia="Times New Roman" w:hAnsi="Arial" w:cs="Times New Roman"/>
+          <w:color w:val="000000"/>
+          <w:sz w:val="21"/>
+          <w:szCs w:val="21"/>
+        </w:rPr>
+        <w:br/>
+      </w:r>
+      <w:r>
+        <w:rPr>
+          <w:rFonts w:ascii="Arial" w:eastAsia="Times New Roman" w:hAnsi="Arial" w:cs="Times New Roman"/>
+          <w:color w:val="000000"/>
+          <w:sz w:val="21"/>
+          <w:szCs w:val="21"/>
+        </w:rPr>
+        <w:br/>
+      </w:r>
+      <w:r>
+        <w:rPr>
+          <w:rFonts w:ascii="Arial" w:eastAsia="Times New Roman" w:hAnsi="Arial" w:cs="Times New Roman"/>
+          <w:color w:val="000000"/>
+          <w:sz w:val="21"/>
+          <w:szCs w:val="21"/>
+          <w:shd w:val="clear" w:color="auto" w:fill="FFFFFF"/>
+        </w:rPr>
+        <w:t>Y no me arrepiento de nada que hice ayer </w:t>
+      </w:r>
+      <w:r>
+        <w:rPr>
+          <w:rFonts w:ascii="Arial" w:eastAsia="Times New Roman" w:hAnsi="Arial" w:cs="Times New Roman"/>
+          <w:color w:val="000000"/>
+          <w:sz w:val="21"/>
+          <w:szCs w:val="21"/>
+        </w:rPr>
+        <w:br/>
+      </w:r>
+      <w:r>
+        <w:rPr>
+          <w:rFonts w:ascii="Arial" w:eastAsia="Times New Roman" w:hAnsi="Arial" w:cs="Times New Roman"/>
+          <w:color w:val="000000"/>
+          <w:sz w:val="21"/>
+          <w:szCs w:val="21"/>
+          <w:shd w:val="clear" w:color="auto" w:fill="FFFFFF"/>
+        </w:rPr>
+        <w:t xml:space="preserve">me arrepiento de lo que pude </w:t>
+      </w:r>
+      <w:proofErr w:type="spellStart"/>
+      <w:r>
+        <w:rPr>
+          <w:rFonts w:ascii="Arial" w:eastAsia="Times New Roman" w:hAnsi="Arial" w:cs="Times New Roman"/>
+          <w:color w:val="000000"/>
+          <w:sz w:val="21"/>
+          <w:szCs w:val="21"/>
+          <w:shd w:val="clear" w:color="auto" w:fill="FFFFFF"/>
+        </w:rPr>
+        <w:t>aver</w:t>
+      </w:r>
+      <w:proofErr w:type="spellEnd"/>
+      <w:r>
+        <w:rPr>
+          <w:rFonts w:ascii="Arial" w:eastAsia="Times New Roman" w:hAnsi="Arial" w:cs="Times New Roman"/>
+          <w:color w:val="000000"/>
+          <w:sz w:val="21"/>
+          <w:szCs w:val="21"/>
+          <w:shd w:val="clear" w:color="auto" w:fill="FFFFFF"/>
+        </w:rPr>
+        <w:t xml:space="preserve"> hecho, haber dicho </w:t>
+      </w:r>
+      <w:r>
+        <w:rPr>
+          <w:rFonts w:ascii="Arial" w:eastAsia="Times New Roman" w:hAnsi="Arial" w:cs="Times New Roman"/>
+          <w:color w:val="000000"/>
+          <w:sz w:val="21"/>
+          <w:szCs w:val="21"/>
+        </w:rPr>
+        <w:br/>
+      </w:r>
+      <w:r>
+        <w:rPr>
+          <w:rFonts w:ascii="Arial" w:eastAsia="Times New Roman" w:hAnsi="Arial" w:cs="Times New Roman"/>
+          <w:color w:val="000000"/>
+          <w:sz w:val="21"/>
+          <w:szCs w:val="21"/>
+          <w:shd w:val="clear" w:color="auto" w:fill="FFFFFF"/>
+        </w:rPr>
+        <w:t xml:space="preserve">y ya no podre hacerlo </w:t>
+      </w:r>
+      <w:proofErr w:type="spellStart"/>
+      <w:r>
+        <w:rPr>
+          <w:rFonts w:ascii="Arial" w:eastAsia="Times New Roman" w:hAnsi="Arial" w:cs="Times New Roman"/>
+          <w:color w:val="000000"/>
+          <w:sz w:val="21"/>
+          <w:szCs w:val="21"/>
+          <w:shd w:val="clear" w:color="auto" w:fill="FFFFFF"/>
+        </w:rPr>
+        <w:t>jamas</w:t>
+      </w:r>
+      <w:proofErr w:type="spellEnd"/>
+      <w:r>
+        <w:rPr>
+          <w:rFonts w:ascii="Arial" w:eastAsia="Times New Roman" w:hAnsi="Arial" w:cs="Times New Roman"/>
+          <w:color w:val="000000"/>
+          <w:sz w:val="21"/>
+          <w:szCs w:val="21"/>
+          <w:shd w:val="clear" w:color="auto" w:fill="FFFFFF"/>
+        </w:rPr>
+        <w:t>… </w:t>
+      </w:r>
+      <w:r>
+        <w:rPr>
+          <w:rFonts w:ascii="Arial" w:eastAsia="Times New Roman" w:hAnsi="Arial" w:cs="Times New Roman"/>
+          <w:color w:val="000000"/>
+          <w:sz w:val="21"/>
+          <w:szCs w:val="21"/>
+        </w:rPr>
+        <w:br/>
+      </w:r>
+      <w:r>
+        <w:rPr>
+          <w:rFonts w:ascii="Arial" w:eastAsia="Times New Roman" w:hAnsi="Arial" w:cs="Times New Roman"/>
+          <w:color w:val="000000"/>
+          <w:sz w:val="21"/>
+          <w:szCs w:val="21"/>
+        </w:rPr>
+        <w:br/>
+      </w:r>
+      <w:r>
+        <w:rPr>
+          <w:rFonts w:ascii="Arial" w:eastAsia="Times New Roman" w:hAnsi="Arial" w:cs="Times New Roman"/>
+          <w:color w:val="000000"/>
+          <w:sz w:val="21"/>
+          <w:szCs w:val="21"/>
+          <w:shd w:val="clear" w:color="auto" w:fill="FFFFFF"/>
+        </w:rPr>
+        <w:t>Todo lo que diga esta noche… esta noche…</w:t>
+      </w:r>
     </w:p>
+    <w:p/>
+    <w:p/>
     <w:sectPr>
       <w:pgSz w:w="12240" w:h="15840"/>
       <w:pgMar w:top="1417" w:right="1701" w:bottom="1417" w:left="1701" w:header="708" w:footer="708" w:gutter="0"/>
@@ -202,6 +1240,11 @@
     <w:semiHidden/>
     <w:unhideWhenUsed/>
   </w:style>
+  <w:style w:type="character" w:customStyle="1" w:styleId="apple-converted-space">
+    <w:name w:val="apple-converted-space"/>
+    <w:basedOn w:val="Fuentedeprrafopredeter"/>
+    <w:rsid w:val="00F76C95"/>
+  </w:style>
 </w:styles>
 </file>
 
@@ -387,6 +1430,11 @@
     <w:uiPriority w:val="99"/>
     <w:semiHidden/>
     <w:unhideWhenUsed/>
+  </w:style>
+  <w:style w:type="character" w:customStyle="1" w:styleId="apple-converted-space">
+    <w:name w:val="apple-converted-space"/>
+    <w:basedOn w:val="Fuentedeprrafopredeter"/>
+    <w:rsid w:val="00F76C95"/>
   </w:style>
 </w:styles>
 </file>

</xml_diff>